<commit_message>
Cambio en explicación estructuras
Se agregaron estructuras
</commit_message>
<xml_diff>
--- a/ExplicaciónEstructuras_Gupo5.docx
+++ b/ExplicaciónEstructuras_Gupo5.docx
@@ -1,6 +1,6 @@
 
 <file path=word/document.xml><?xml version="1.0" encoding="utf-8"?>
-<w:document xmlns:wpc="http://schemas.microsoft.com/office/word/2010/wordprocessingCanvas" xmlns:cx="http://schemas.microsoft.com/office/drawing/2014/chartex" xmlns:cx1="http://schemas.microsoft.com/office/drawing/2015/9/8/chartex" xmlns:cx2="http://schemas.microsoft.com/office/drawing/2015/10/21/chartex" xmlns:cx3="http://schemas.microsoft.com/office/drawing/2016/5/9/chartex" xmlns:cx4="http://schemas.microsoft.com/office/drawing/2016/5/10/chartex" xmlns:cx5="http://schemas.microsoft.com/office/drawing/2016/5/11/chartex" xmlns:cx6="http://schemas.microsoft.com/office/drawing/2016/5/12/chartex" xmlns:cx7="http://schemas.microsoft.com/office/drawing/2016/5/13/chartex" xmlns:cx8="http://schemas.microsoft.com/office/drawing/2016/5/14/chartex" xmlns:mc="http://schemas.openxmlformats.org/markup-compatibility/2006" xmlns:aink="http://schemas.microsoft.com/office/drawing/2016/ink" xmlns:am3d="http://schemas.microsoft.com/office/drawing/2017/model3d" xmlns:o="urn:schemas-microsoft-com:office:office" xmlns:r="http://schemas.openxmlformats.org/officeDocument/2006/relationships" xmlns:m="http://schemas.openxmlformats.org/officeDocument/2006/math" xmlns:v="urn:schemas-microsoft-com:vml" xmlns:wp14="http://schemas.microsoft.com/office/word/2010/wordprocessingDrawing" xmlns:wp="http://schemas.openxmlformats.org/drawingml/2006/wordprocessingDrawing" xmlns:w10="urn:schemas-microsoft-com:office:word" xmlns:w="http://schemas.openxmlformats.org/wordprocessingml/2006/main" xmlns:w14="http://schemas.microsoft.com/office/word/2010/wordml" xmlns:w15="http://schemas.microsoft.com/office/word/2012/wordml" xmlns:w16cid="http://schemas.microsoft.com/office/word/2016/wordml/cid" xmlns:w16se="http://schemas.microsoft.com/office/word/2015/wordml/symex" xmlns:wpg="http://schemas.microsoft.com/office/word/2010/wordprocessingGroup" xmlns:wpi="http://schemas.microsoft.com/office/word/2010/wordprocessingInk" xmlns:wne="http://schemas.microsoft.com/office/word/2006/wordml" xmlns:wps="http://schemas.microsoft.com/office/word/2010/wordprocessingShape" mc:Ignorable="w14 w15 w16se w16cid wp14">
+<w:document xmlns:wpc="http://schemas.microsoft.com/office/word/2010/wordprocessingCanvas" xmlns:cx="http://schemas.microsoft.com/office/drawing/2014/chartex" xmlns:cx1="http://schemas.microsoft.com/office/drawing/2015/9/8/chartex" xmlns:cx2="http://schemas.microsoft.com/office/drawing/2015/10/21/chartex" xmlns:cx3="http://schemas.microsoft.com/office/drawing/2016/5/9/chartex" xmlns:cx4="http://schemas.microsoft.com/office/drawing/2016/5/10/chartex" xmlns:cx5="http://schemas.microsoft.com/office/drawing/2016/5/11/chartex" xmlns:cx6="http://schemas.microsoft.com/office/drawing/2016/5/12/chartex" xmlns:cx7="http://schemas.microsoft.com/office/drawing/2016/5/13/chartex" xmlns:cx8="http://schemas.microsoft.com/office/drawing/2016/5/14/chartex" xmlns:mc="http://schemas.openxmlformats.org/markup-compatibility/2006" xmlns:aink="http://schemas.microsoft.com/office/drawing/2016/ink" xmlns:am3d="http://schemas.microsoft.com/office/drawing/2017/model3d" xmlns:o="urn:schemas-microsoft-com:office:office" xmlns:oel="http://schemas.microsoft.com/office/2019/extlst" xmlns:r="http://schemas.openxmlformats.org/officeDocument/2006/relationships" xmlns:m="http://schemas.openxmlformats.org/officeDocument/2006/math" xmlns:v="urn:schemas-microsoft-com:vml" xmlns:wp14="http://schemas.microsoft.com/office/word/2010/wordprocessingDrawing" xmlns:wp="http://schemas.openxmlformats.org/drawingml/2006/wordprocessingDrawing" xmlns:w10="urn:schemas-microsoft-com:office:word" xmlns:w="http://schemas.openxmlformats.org/wordprocessingml/2006/main" xmlns:w14="http://schemas.microsoft.com/office/word/2010/wordml" xmlns:w15="http://schemas.microsoft.com/office/word/2012/wordml" xmlns:w16cex="http://schemas.microsoft.com/office/word/2018/wordml/cex" xmlns:w16cid="http://schemas.microsoft.com/office/word/2016/wordml/cid" xmlns:w16="http://schemas.microsoft.com/office/word/2018/wordml" xmlns:w16du="http://schemas.microsoft.com/office/word/2023/wordml/word16du" xmlns:w16sdtdh="http://schemas.microsoft.com/office/word/2020/wordml/sdtdatahash" xmlns:w16sdtfl="http://schemas.microsoft.com/office/word/2024/wordml/sdtformatlock" xmlns:w16se="http://schemas.microsoft.com/office/word/2015/wordml/symex" xmlns:wpg="http://schemas.microsoft.com/office/word/2010/wordprocessingGroup" xmlns:wpi="http://schemas.microsoft.com/office/word/2010/wordprocessingInk" xmlns:wne="http://schemas.microsoft.com/office/word/2006/wordml" xmlns:wps="http://schemas.microsoft.com/office/word/2010/wordprocessingShape" mc:Ignorable="w14 w15 w16se w16cid w16 w16cex w16sdtdh w16sdtfl w16du wp14">
   <w:body>
     <w:p>
       <w:pPr>
@@ -111,15 +111,6 @@
           <w:lang w:val="es-GT"/>
         </w:rPr>
         <w:tab/>
-      </w:r>
-      <w:r>
-        <w:rPr>
-          <w:rFonts w:ascii="Times New Roman" w:hAnsi="Times New Roman" w:cs="Times New Roman"/>
-          <w:i/>
-          <w:sz w:val="28"/>
-          <w:szCs w:val="24"/>
-          <w:lang w:val="es-GT"/>
-        </w:rPr>
         <w:t>21/03/2025</w:t>
       </w:r>
     </w:p>
@@ -203,15 +194,43 @@
           <w:lang w:val="es-GT"/>
         </w:rPr>
         <w:br/>
-      </w:r>
-      <w:r>
-        <w:rPr>
-          <w:rFonts w:ascii="Times New Roman" w:hAnsi="Times New Roman" w:cs="Times New Roman"/>
-          <w:sz w:val="24"/>
-          <w:szCs w:val="24"/>
-          <w:lang w:val="es-GT"/>
-        </w:rPr>
-        <w:t xml:space="preserve">El proyecto que se desarrollo consiste en un intérprete básico para un subconjunto del lenguaje LISP, con ayuda del lenguaje de programación Java. </w:t>
+        <w:t xml:space="preserve">El proyecto que se </w:t>
+      </w:r>
+      <w:r>
+        <w:rPr>
+          <w:rFonts w:ascii="Times New Roman" w:hAnsi="Times New Roman" w:cs="Times New Roman"/>
+          <w:sz w:val="24"/>
+          <w:szCs w:val="24"/>
+          <w:lang w:val="es-GT"/>
+        </w:rPr>
+        <w:t>desarrolló</w:t>
+      </w:r>
+      <w:r>
+        <w:rPr>
+          <w:rFonts w:ascii="Times New Roman" w:hAnsi="Times New Roman" w:cs="Times New Roman"/>
+          <w:sz w:val="24"/>
+          <w:szCs w:val="24"/>
+          <w:lang w:val="es-GT"/>
+        </w:rPr>
+        <w:t xml:space="preserve"> consiste en un intérprete básico para un subconjunto del lenguaje LISP, con ayuda del lenguaje de programación Java. Est</w:t>
+      </w:r>
+      <w:r>
+        <w:rPr>
+          <w:rFonts w:ascii="Times New Roman" w:hAnsi="Times New Roman" w:cs="Times New Roman"/>
+          <w:sz w:val="24"/>
+          <w:szCs w:val="24"/>
+          <w:lang w:val="es-GT"/>
+        </w:rPr>
+        <w:t>á</w:t>
+      </w:r>
+      <w:r>
+        <w:rPr>
+          <w:rFonts w:ascii="Times New Roman" w:hAnsi="Times New Roman" w:cs="Times New Roman"/>
+          <w:sz w:val="24"/>
+          <w:szCs w:val="24"/>
+          <w:lang w:val="es-GT"/>
+        </w:rPr>
+        <w:t xml:space="preserve"> compuesto de varias clases, cada una con diferentes funciones, que en conjunto permiten realizar la </w:t>
       </w:r>
       <w:proofErr w:type="spellStart"/>
       <w:r>
@@ -221,16 +240,7 @@
           <w:szCs w:val="24"/>
           <w:lang w:val="es-GT"/>
         </w:rPr>
-        <w:t>Est</w:t>
-      </w:r>
-      <w:r>
-        <w:rPr>
-          <w:rFonts w:ascii="Times New Roman" w:hAnsi="Times New Roman" w:cs="Times New Roman"/>
-          <w:sz w:val="24"/>
-          <w:szCs w:val="24"/>
-          <w:lang w:val="es-GT"/>
-        </w:rPr>
-        <w:t>a</w:t>
+        <w:t>tokenización</w:t>
       </w:r>
       <w:proofErr w:type="spellEnd"/>
       <w:r>
@@ -240,45 +250,27 @@
           <w:szCs w:val="24"/>
           <w:lang w:val="es-GT"/>
         </w:rPr>
-        <w:t xml:space="preserve"> compuesto</w:t>
-      </w:r>
-      <w:r>
-        <w:rPr>
-          <w:rFonts w:ascii="Times New Roman" w:hAnsi="Times New Roman" w:cs="Times New Roman"/>
-          <w:sz w:val="24"/>
-          <w:szCs w:val="24"/>
-          <w:lang w:val="es-GT"/>
-        </w:rPr>
-        <w:t xml:space="preserve"> de varias clases, cada una con diferentes funciones, que en conjunto permiten realizar la tokenización</w:t>
-      </w:r>
-      <w:bookmarkStart w:id="0" w:name="_GoBack"/>
-      <w:bookmarkEnd w:id="0"/>
-      <w:r>
-        <w:rPr>
-          <w:rFonts w:ascii="Times New Roman" w:hAnsi="Times New Roman" w:cs="Times New Roman"/>
-          <w:sz w:val="24"/>
-          <w:szCs w:val="24"/>
-          <w:lang w:val="es-GT"/>
-        </w:rPr>
-        <w:t xml:space="preserve">, parsing y evaluación de expresiones. </w:t>
-      </w:r>
-      <w:r>
-        <w:rPr>
-          <w:rFonts w:ascii="Times New Roman" w:hAnsi="Times New Roman" w:cs="Times New Roman"/>
-          <w:sz w:val="24"/>
-          <w:szCs w:val="24"/>
-          <w:lang w:val="es-GT"/>
-        </w:rPr>
-        <w:t>"El lenguaje Lisp, diseñado por John McCarthy en 1958, es uno de los lenguajes funcionales más antiguos y sigue siendo relevante en la programación moderna debido a su simplicidad y flexibilidad</w:t>
-      </w:r>
-      <w:r>
-        <w:rPr>
-          <w:rFonts w:ascii="Times New Roman" w:hAnsi="Times New Roman" w:cs="Times New Roman"/>
-          <w:sz w:val="24"/>
-          <w:szCs w:val="24"/>
-          <w:lang w:val="es-GT"/>
-        </w:rPr>
-        <w:t xml:space="preserve">.” </w:t>
+        <w:t xml:space="preserve">, </w:t>
+      </w:r>
+      <w:proofErr w:type="spellStart"/>
+      <w:r>
+        <w:rPr>
+          <w:rFonts w:ascii="Times New Roman" w:hAnsi="Times New Roman" w:cs="Times New Roman"/>
+          <w:sz w:val="24"/>
+          <w:szCs w:val="24"/>
+          <w:lang w:val="es-GT"/>
+        </w:rPr>
+        <w:t>parsing</w:t>
+      </w:r>
+      <w:proofErr w:type="spellEnd"/>
+      <w:r>
+        <w:rPr>
+          <w:rFonts w:ascii="Times New Roman" w:hAnsi="Times New Roman" w:cs="Times New Roman"/>
+          <w:sz w:val="24"/>
+          <w:szCs w:val="24"/>
+          <w:lang w:val="es-GT"/>
+        </w:rPr>
+        <w:t xml:space="preserve"> y evaluación de expresiones. "El lenguaje Lisp, diseñado por John McCarthy en 1958, es uno de los lenguajes funcionales más antiguos y sigue siendo relevante en la programación moderna debido a su simplicidad y flexibilidad.” </w:t>
       </w:r>
       <w:sdt>
         <w:sdtPr>
@@ -371,7 +363,31 @@
           <w:szCs w:val="24"/>
           <w:lang w:val="es-GT"/>
         </w:rPr>
-        <w:t>Clase Main (Controlador Principal)</w:t>
+        <w:t xml:space="preserve">Clase </w:t>
+      </w:r>
+      <w:proofErr w:type="spellStart"/>
+      <w:r>
+        <w:rPr>
+          <w:rFonts w:ascii="Times New Roman" w:hAnsi="Times New Roman" w:cs="Times New Roman"/>
+          <w:b/>
+          <w:i/>
+          <w:sz w:val="24"/>
+          <w:szCs w:val="24"/>
+          <w:lang w:val="es-GT"/>
+        </w:rPr>
+        <w:t>Main</w:t>
+      </w:r>
+      <w:proofErr w:type="spellEnd"/>
+      <w:r>
+        <w:rPr>
+          <w:rFonts w:ascii="Times New Roman" w:hAnsi="Times New Roman" w:cs="Times New Roman"/>
+          <w:b/>
+          <w:i/>
+          <w:sz w:val="24"/>
+          <w:szCs w:val="24"/>
+          <w:lang w:val="es-GT"/>
+        </w:rPr>
+        <w:t xml:space="preserve"> (Controlador Principal)</w:t>
       </w:r>
     </w:p>
     <w:p>
@@ -393,27 +409,27 @@
         </w:rPr>
         <w:t xml:space="preserve">Es la clase que contiene el método </w:t>
       </w:r>
-      <w:proofErr w:type="gramStart"/>
-      <w:r>
-        <w:rPr>
-          <w:rFonts w:ascii="Times New Roman" w:hAnsi="Times New Roman" w:cs="Times New Roman"/>
-          <w:i/>
-          <w:sz w:val="24"/>
-          <w:szCs w:val="24"/>
-          <w:lang w:val="es-GT"/>
-        </w:rPr>
-        <w:t>main(</w:t>
-      </w:r>
-      <w:proofErr w:type="gramEnd"/>
-      <w:r>
-        <w:rPr>
-          <w:rFonts w:ascii="Times New Roman" w:hAnsi="Times New Roman" w:cs="Times New Roman"/>
-          <w:i/>
-          <w:sz w:val="24"/>
-          <w:szCs w:val="24"/>
-          <w:lang w:val="es-GT"/>
-        </w:rPr>
-        <w:t>)</w:t>
+      <w:proofErr w:type="spellStart"/>
+      <w:r>
+        <w:rPr>
+          <w:rFonts w:ascii="Times New Roman" w:hAnsi="Times New Roman" w:cs="Times New Roman"/>
+          <w:i/>
+          <w:sz w:val="24"/>
+          <w:szCs w:val="24"/>
+          <w:lang w:val="es-GT"/>
+        </w:rPr>
+        <w:t>main</w:t>
+      </w:r>
+      <w:proofErr w:type="spellEnd"/>
+      <w:r>
+        <w:rPr>
+          <w:rFonts w:ascii="Times New Roman" w:hAnsi="Times New Roman" w:cs="Times New Roman"/>
+          <w:i/>
+          <w:sz w:val="24"/>
+          <w:szCs w:val="24"/>
+          <w:lang w:val="es-GT"/>
+        </w:rPr>
+        <w:t>()</w:t>
       </w:r>
       <w:r>
         <w:rPr>
@@ -458,34 +474,87 @@
           <w:szCs w:val="24"/>
           <w:lang w:val="es-GT"/>
         </w:rPr>
-        <w:t xml:space="preserve"> un contexto de ejecución, tokenizar las expresiones LISP, parsearlas y evaluarlas. Este es un patrón clásico de separación entre entrada, procesamiento y salida en la programación estructurada. “</w:t>
-      </w:r>
-      <w:r>
-        <w:rPr>
-          <w:rFonts w:ascii="Times New Roman" w:hAnsi="Times New Roman" w:cs="Times New Roman"/>
-          <w:sz w:val="24"/>
-          <w:szCs w:val="24"/>
-          <w:lang w:val="es-GT"/>
-        </w:rPr>
-        <w:t xml:space="preserve">(…) </w:t>
-      </w:r>
-      <w:r>
-        <w:rPr>
-          <w:rFonts w:ascii="Times New Roman" w:hAnsi="Times New Roman" w:cs="Times New Roman"/>
-          <w:sz w:val="24"/>
-          <w:szCs w:val="24"/>
-          <w:lang w:val="es-GT"/>
-        </w:rPr>
-        <w:t>crear objetos mutar sus propiedades y mostrarlas en el método main() de la clase Main.</w:t>
-      </w:r>
-      <w:r>
-        <w:rPr>
-          <w:rFonts w:ascii="Times New Roman" w:hAnsi="Times New Roman" w:cs="Times New Roman"/>
-          <w:sz w:val="24"/>
-          <w:szCs w:val="24"/>
-          <w:lang w:val="es-GT"/>
-        </w:rPr>
-        <w:t xml:space="preserve">” </w:t>
+        <w:t xml:space="preserve"> un contexto de ejecución, </w:t>
+      </w:r>
+      <w:proofErr w:type="spellStart"/>
+      <w:r>
+        <w:rPr>
+          <w:rFonts w:ascii="Times New Roman" w:hAnsi="Times New Roman" w:cs="Times New Roman"/>
+          <w:sz w:val="24"/>
+          <w:szCs w:val="24"/>
+          <w:lang w:val="es-GT"/>
+        </w:rPr>
+        <w:t>tokenizar</w:t>
+      </w:r>
+      <w:proofErr w:type="spellEnd"/>
+      <w:r>
+        <w:rPr>
+          <w:rFonts w:ascii="Times New Roman" w:hAnsi="Times New Roman" w:cs="Times New Roman"/>
+          <w:sz w:val="24"/>
+          <w:szCs w:val="24"/>
+          <w:lang w:val="es-GT"/>
+        </w:rPr>
+        <w:t xml:space="preserve"> las expresiones LISP, </w:t>
+      </w:r>
+      <w:proofErr w:type="spellStart"/>
+      <w:r>
+        <w:rPr>
+          <w:rFonts w:ascii="Times New Roman" w:hAnsi="Times New Roman" w:cs="Times New Roman"/>
+          <w:sz w:val="24"/>
+          <w:szCs w:val="24"/>
+          <w:lang w:val="es-GT"/>
+        </w:rPr>
+        <w:t>parsearlas</w:t>
+      </w:r>
+      <w:proofErr w:type="spellEnd"/>
+      <w:r>
+        <w:rPr>
+          <w:rFonts w:ascii="Times New Roman" w:hAnsi="Times New Roman" w:cs="Times New Roman"/>
+          <w:sz w:val="24"/>
+          <w:szCs w:val="24"/>
+          <w:lang w:val="es-GT"/>
+        </w:rPr>
+        <w:t xml:space="preserve"> y evaluarlas. Este es un patrón clásico de separación entre entrada, procesamiento y salida en la programación estructurada. “(…) crear objetos mutar sus propiedades y mostrarlas en el método </w:t>
+      </w:r>
+      <w:proofErr w:type="spellStart"/>
+      <w:r>
+        <w:rPr>
+          <w:rFonts w:ascii="Times New Roman" w:hAnsi="Times New Roman" w:cs="Times New Roman"/>
+          <w:sz w:val="24"/>
+          <w:szCs w:val="24"/>
+          <w:lang w:val="es-GT"/>
+        </w:rPr>
+        <w:t>main</w:t>
+      </w:r>
+      <w:proofErr w:type="spellEnd"/>
+      <w:r>
+        <w:rPr>
+          <w:rFonts w:ascii="Times New Roman" w:hAnsi="Times New Roman" w:cs="Times New Roman"/>
+          <w:sz w:val="24"/>
+          <w:szCs w:val="24"/>
+          <w:lang w:val="es-GT"/>
+        </w:rPr>
+        <w:t xml:space="preserve">() de la clase </w:t>
+      </w:r>
+      <w:proofErr w:type="spellStart"/>
+      <w:r>
+        <w:rPr>
+          <w:rFonts w:ascii="Times New Roman" w:hAnsi="Times New Roman" w:cs="Times New Roman"/>
+          <w:sz w:val="24"/>
+          <w:szCs w:val="24"/>
+          <w:lang w:val="es-GT"/>
+        </w:rPr>
+        <w:t>Main</w:t>
+      </w:r>
+      <w:proofErr w:type="spellEnd"/>
+      <w:r>
+        <w:rPr>
+          <w:rFonts w:ascii="Times New Roman" w:hAnsi="Times New Roman" w:cs="Times New Roman"/>
+          <w:sz w:val="24"/>
+          <w:szCs w:val="24"/>
+          <w:lang w:val="es-GT"/>
+        </w:rPr>
+        <w:t xml:space="preserve">.” </w:t>
       </w:r>
       <w:sdt>
         <w:sdtPr>
@@ -578,45 +647,60 @@
           <w:szCs w:val="24"/>
           <w:lang w:val="es-GT"/>
         </w:rPr>
-        <w:t>Clase Lexer</w:t>
-      </w:r>
-    </w:p>
-    <w:p>
-      <w:pPr>
-        <w:jc w:val="both"/>
-        <w:rPr>
-          <w:rFonts w:ascii="Times New Roman" w:hAnsi="Times New Roman" w:cs="Times New Roman"/>
-          <w:sz w:val="24"/>
-          <w:szCs w:val="24"/>
-          <w:lang w:val="es-GT"/>
-        </w:rPr>
-      </w:pPr>
-      <w:r>
-        <w:rPr>
-          <w:rFonts w:ascii="Times New Roman" w:hAnsi="Times New Roman" w:cs="Times New Roman"/>
-          <w:sz w:val="24"/>
-          <w:szCs w:val="24"/>
-          <w:lang w:val="es-GT"/>
-        </w:rPr>
-        <w:t xml:space="preserve">“(…) </w:t>
-      </w:r>
-      <w:r>
-        <w:rPr>
-          <w:rFonts w:ascii="Times New Roman" w:hAnsi="Times New Roman" w:cs="Times New Roman"/>
-          <w:sz w:val="24"/>
-          <w:szCs w:val="24"/>
-          <w:lang w:val="es-GT"/>
-        </w:rPr>
-        <w:t>dividir este código en componentes que contengan las palabras claves del código u operadores; estas palabras claves se van a llamar token. Este proceso realizado para obtener los tokens es lo que se conoce como Analizador Léxico o Lexer en inglés.</w:t>
-      </w:r>
-      <w:r>
-        <w:rPr>
-          <w:rFonts w:ascii="Times New Roman" w:hAnsi="Times New Roman" w:cs="Times New Roman"/>
-          <w:sz w:val="24"/>
-          <w:szCs w:val="24"/>
-          <w:lang w:val="es-GT"/>
-        </w:rPr>
-        <w:t xml:space="preserve">” </w:t>
+        <w:t xml:space="preserve">Clase </w:t>
+      </w:r>
+      <w:proofErr w:type="spellStart"/>
+      <w:r>
+        <w:rPr>
+          <w:rFonts w:ascii="Times New Roman" w:hAnsi="Times New Roman" w:cs="Times New Roman"/>
+          <w:b/>
+          <w:i/>
+          <w:sz w:val="24"/>
+          <w:szCs w:val="24"/>
+          <w:lang w:val="es-GT"/>
+        </w:rPr>
+        <w:t>Lexer</w:t>
+      </w:r>
+      <w:proofErr w:type="spellEnd"/>
+    </w:p>
+    <w:p>
+      <w:pPr>
+        <w:jc w:val="both"/>
+        <w:rPr>
+          <w:rFonts w:ascii="Times New Roman" w:hAnsi="Times New Roman" w:cs="Times New Roman"/>
+          <w:sz w:val="24"/>
+          <w:szCs w:val="24"/>
+          <w:lang w:val="es-GT"/>
+        </w:rPr>
+      </w:pPr>
+      <w:r>
+        <w:rPr>
+          <w:rFonts w:ascii="Times New Roman" w:hAnsi="Times New Roman" w:cs="Times New Roman"/>
+          <w:sz w:val="24"/>
+          <w:szCs w:val="24"/>
+          <w:lang w:val="es-GT"/>
+        </w:rPr>
+        <w:t xml:space="preserve">“(…) dividir este código en componentes que contengan las palabras claves del código u operadores; estas palabras claves se van a llamar token. Este proceso realizado para obtener los tokens es lo que se conoce como Analizador Léxico o </w:t>
+      </w:r>
+      <w:proofErr w:type="spellStart"/>
+      <w:r>
+        <w:rPr>
+          <w:rFonts w:ascii="Times New Roman" w:hAnsi="Times New Roman" w:cs="Times New Roman"/>
+          <w:sz w:val="24"/>
+          <w:szCs w:val="24"/>
+          <w:lang w:val="es-GT"/>
+        </w:rPr>
+        <w:t>Lexer</w:t>
+      </w:r>
+      <w:proofErr w:type="spellEnd"/>
+      <w:r>
+        <w:rPr>
+          <w:rFonts w:ascii="Times New Roman" w:hAnsi="Times New Roman" w:cs="Times New Roman"/>
+          <w:sz w:val="24"/>
+          <w:szCs w:val="24"/>
+          <w:lang w:val="es-GT"/>
+        </w:rPr>
+        <w:t xml:space="preserve"> en inglés.” </w:t>
       </w:r>
       <w:sdt>
         <w:sdtPr>
@@ -746,25 +830,48 @@
         </w:rPr>
         <w:t xml:space="preserve">Validación de paréntesis balanceados con el método </w:t>
       </w:r>
-      <w:r>
-        <w:rPr>
-          <w:rFonts w:ascii="Times New Roman" w:hAnsi="Times New Roman" w:cs="Times New Roman"/>
-          <w:i/>
-          <w:sz w:val="24"/>
-          <w:szCs w:val="24"/>
-          <w:lang w:val="es-GT"/>
-        </w:rPr>
-        <w:t>BalanceParentesis()</w:t>
-      </w:r>
-      <w:r>
-        <w:rPr>
-          <w:rFonts w:ascii="Times New Roman" w:hAnsi="Times New Roman" w:cs="Times New Roman"/>
-          <w:sz w:val="24"/>
-          <w:szCs w:val="24"/>
-          <w:lang w:val="es-GT"/>
-        </w:rPr>
-        <w:t xml:space="preserve"> para evitar errores en la fase de parsing</w:t>
-      </w:r>
+      <w:proofErr w:type="spellStart"/>
+      <w:r>
+        <w:rPr>
+          <w:rFonts w:ascii="Times New Roman" w:hAnsi="Times New Roman" w:cs="Times New Roman"/>
+          <w:i/>
+          <w:sz w:val="24"/>
+          <w:szCs w:val="24"/>
+          <w:lang w:val="es-GT"/>
+        </w:rPr>
+        <w:t>BalanceParentesis</w:t>
+      </w:r>
+      <w:proofErr w:type="spellEnd"/>
+      <w:r>
+        <w:rPr>
+          <w:rFonts w:ascii="Times New Roman" w:hAnsi="Times New Roman" w:cs="Times New Roman"/>
+          <w:i/>
+          <w:sz w:val="24"/>
+          <w:szCs w:val="24"/>
+          <w:lang w:val="es-GT"/>
+        </w:rPr>
+        <w:t>()</w:t>
+      </w:r>
+      <w:r>
+        <w:rPr>
+          <w:rFonts w:ascii="Times New Roman" w:hAnsi="Times New Roman" w:cs="Times New Roman"/>
+          <w:sz w:val="24"/>
+          <w:szCs w:val="24"/>
+          <w:lang w:val="es-GT"/>
+        </w:rPr>
+        <w:t xml:space="preserve"> para evitar errores en la fase de </w:t>
+      </w:r>
+      <w:proofErr w:type="spellStart"/>
+      <w:r>
+        <w:rPr>
+          <w:rFonts w:ascii="Times New Roman" w:hAnsi="Times New Roman" w:cs="Times New Roman"/>
+          <w:sz w:val="24"/>
+          <w:szCs w:val="24"/>
+          <w:lang w:val="es-GT"/>
+        </w:rPr>
+        <w:t>parsing</w:t>
+      </w:r>
+      <w:proofErr w:type="spellEnd"/>
       <w:r>
         <w:rPr>
           <w:rFonts w:ascii="Times New Roman" w:hAnsi="Times New Roman" w:cs="Times New Roman"/>
@@ -848,53 +955,58 @@
           <w:szCs w:val="24"/>
           <w:lang w:val="es-GT"/>
         </w:rPr>
-        <w:t xml:space="preserve"> Tipo (NUMBER, SYMBOL, LPAREN, RPAREN) para clasificar su tipo, y almacena su valor original. Incluye la lógica para determinar si un String es numérico</w:t>
-      </w:r>
-      <w:r>
-        <w:rPr>
-          <w:rFonts w:ascii="Times New Roman" w:hAnsi="Times New Roman" w:cs="Times New Roman"/>
-          <w:sz w:val="24"/>
-          <w:szCs w:val="24"/>
-          <w:lang w:val="es-GT"/>
-        </w:rPr>
-        <w:t xml:space="preserve">, usando </w:t>
-      </w:r>
-      <w:r>
-        <w:rPr>
-          <w:rFonts w:ascii="Times New Roman" w:hAnsi="Times New Roman" w:cs="Times New Roman"/>
-          <w:i/>
-          <w:sz w:val="24"/>
-          <w:szCs w:val="24"/>
-          <w:lang w:val="es-GT"/>
-        </w:rPr>
-        <w:t>Double.parseDouble()</w:t>
-      </w:r>
-      <w:r>
-        <w:rPr>
-          <w:rFonts w:ascii="Times New Roman" w:hAnsi="Times New Roman" w:cs="Times New Roman"/>
-          <w:sz w:val="24"/>
-          <w:szCs w:val="24"/>
-          <w:lang w:val="es-GT"/>
-        </w:rPr>
-        <w:t>. Esta clasificación es importante en compiladores e intérpretes, donde cada token se asocia a un tipo léxico. “</w:t>
-      </w:r>
-      <w:r>
-        <w:rPr>
-          <w:rFonts w:ascii="Times New Roman" w:hAnsi="Times New Roman" w:cs="Times New Roman"/>
-          <w:sz w:val="24"/>
-          <w:szCs w:val="24"/>
-          <w:lang w:val="es-GT"/>
-        </w:rPr>
-        <w:t>La información de los tokens generados se procesará por diferentes estructuras de datos</w:t>
-      </w:r>
-      <w:r>
-        <w:rPr>
-          <w:rFonts w:ascii="Times New Roman" w:hAnsi="Times New Roman" w:cs="Times New Roman"/>
-          <w:sz w:val="24"/>
-          <w:szCs w:val="24"/>
-          <w:lang w:val="es-GT"/>
-        </w:rPr>
-        <w:t xml:space="preserve"> (…).” </w:t>
+        <w:t xml:space="preserve"> Tipo (NUMBER, SYMBOL, LPAREN, RPAREN) para clasificar su tipo, y almacena su valor original. Incluye la lógica para determinar si un </w:t>
+      </w:r>
+      <w:proofErr w:type="spellStart"/>
+      <w:r>
+        <w:rPr>
+          <w:rFonts w:ascii="Times New Roman" w:hAnsi="Times New Roman" w:cs="Times New Roman"/>
+          <w:sz w:val="24"/>
+          <w:szCs w:val="24"/>
+          <w:lang w:val="es-GT"/>
+        </w:rPr>
+        <w:t>String</w:t>
+      </w:r>
+      <w:proofErr w:type="spellEnd"/>
+      <w:r>
+        <w:rPr>
+          <w:rFonts w:ascii="Times New Roman" w:hAnsi="Times New Roman" w:cs="Times New Roman"/>
+          <w:sz w:val="24"/>
+          <w:szCs w:val="24"/>
+          <w:lang w:val="es-GT"/>
+        </w:rPr>
+        <w:t xml:space="preserve"> es numérico, usando </w:t>
+      </w:r>
+      <w:proofErr w:type="spellStart"/>
+      <w:r>
+        <w:rPr>
+          <w:rFonts w:ascii="Times New Roman" w:hAnsi="Times New Roman" w:cs="Times New Roman"/>
+          <w:i/>
+          <w:sz w:val="24"/>
+          <w:szCs w:val="24"/>
+          <w:lang w:val="es-GT"/>
+        </w:rPr>
+        <w:t>Double.parseDouble</w:t>
+      </w:r>
+      <w:proofErr w:type="spellEnd"/>
+      <w:r>
+        <w:rPr>
+          <w:rFonts w:ascii="Times New Roman" w:hAnsi="Times New Roman" w:cs="Times New Roman"/>
+          <w:i/>
+          <w:sz w:val="24"/>
+          <w:szCs w:val="24"/>
+          <w:lang w:val="es-GT"/>
+        </w:rPr>
+        <w:t>()</w:t>
+      </w:r>
+      <w:r>
+        <w:rPr>
+          <w:rFonts w:ascii="Times New Roman" w:hAnsi="Times New Roman" w:cs="Times New Roman"/>
+          <w:sz w:val="24"/>
+          <w:szCs w:val="24"/>
+          <w:lang w:val="es-GT"/>
+        </w:rPr>
+        <w:t xml:space="preserve">. Esta clasificación es importante en compiladores e intérpretes, donde cada token se asocia a un tipo léxico. “La información de los tokens generados se procesará por diferentes estructuras de datos (…).” </w:t>
       </w:r>
       <w:sdt>
         <w:sdtPr>
@@ -987,27 +1099,60 @@
           <w:szCs w:val="24"/>
           <w:lang w:val="es-GT"/>
         </w:rPr>
-        <w:t>Clase Parser</w:t>
-      </w:r>
-    </w:p>
-    <w:p>
-      <w:pPr>
-        <w:jc w:val="both"/>
-        <w:rPr>
-          <w:rFonts w:ascii="Times New Roman" w:hAnsi="Times New Roman" w:cs="Times New Roman"/>
-          <w:sz w:val="24"/>
-          <w:szCs w:val="24"/>
-          <w:lang w:val="es-GT"/>
-        </w:rPr>
-      </w:pPr>
-      <w:r>
-        <w:rPr>
-          <w:rFonts w:ascii="Times New Roman" w:hAnsi="Times New Roman" w:cs="Times New Roman"/>
-          <w:sz w:val="24"/>
-          <w:szCs w:val="24"/>
-          <w:lang w:val="es-GT"/>
-        </w:rPr>
-        <w:t>Implementa el parser recursivo para construir un árbol de expresiones a partir de la lista de tokens. Este árbol es una representación jerárquica de la expresión original, siguiendo el estilo clásico de los lenguajes funcionales.</w:t>
+        <w:t xml:space="preserve">Clase </w:t>
+      </w:r>
+      <w:proofErr w:type="spellStart"/>
+      <w:r>
+        <w:rPr>
+          <w:rFonts w:ascii="Times New Roman" w:hAnsi="Times New Roman" w:cs="Times New Roman"/>
+          <w:b/>
+          <w:i/>
+          <w:sz w:val="24"/>
+          <w:szCs w:val="24"/>
+          <w:lang w:val="es-GT"/>
+        </w:rPr>
+        <w:t>Parser</w:t>
+      </w:r>
+      <w:proofErr w:type="spellEnd"/>
+    </w:p>
+    <w:p>
+      <w:pPr>
+        <w:jc w:val="both"/>
+        <w:rPr>
+          <w:rFonts w:ascii="Times New Roman" w:hAnsi="Times New Roman" w:cs="Times New Roman"/>
+          <w:sz w:val="24"/>
+          <w:szCs w:val="24"/>
+          <w:lang w:val="es-GT"/>
+        </w:rPr>
+      </w:pPr>
+      <w:r>
+        <w:rPr>
+          <w:rFonts w:ascii="Times New Roman" w:hAnsi="Times New Roman" w:cs="Times New Roman"/>
+          <w:sz w:val="24"/>
+          <w:szCs w:val="24"/>
+          <w:lang w:val="es-GT"/>
+        </w:rPr>
+        <w:t xml:space="preserve">Implementa el </w:t>
+      </w:r>
+      <w:proofErr w:type="spellStart"/>
+      <w:r>
+        <w:rPr>
+          <w:rFonts w:ascii="Times New Roman" w:hAnsi="Times New Roman" w:cs="Times New Roman"/>
+          <w:sz w:val="24"/>
+          <w:szCs w:val="24"/>
+          <w:lang w:val="es-GT"/>
+        </w:rPr>
+        <w:t>parser</w:t>
+      </w:r>
+      <w:proofErr w:type="spellEnd"/>
+      <w:r>
+        <w:rPr>
+          <w:rFonts w:ascii="Times New Roman" w:hAnsi="Times New Roman" w:cs="Times New Roman"/>
+          <w:sz w:val="24"/>
+          <w:szCs w:val="24"/>
+          <w:lang w:val="es-GT"/>
+        </w:rPr>
+        <w:t xml:space="preserve"> recursivo para construir un árbol de expresiones a partir de la lista de tokens. Este árbol es una representación jerárquica de la expresión original, siguiendo el estilo clásico de los lenguajes funcionales.</w:t>
       </w:r>
     </w:p>
     <w:p>
@@ -1042,7 +1187,29 @@
           <w:szCs w:val="24"/>
           <w:lang w:val="es-GT"/>
         </w:rPr>
-        <w:t>(ListExpression)</w:t>
+        <w:t>(</w:t>
+      </w:r>
+      <w:proofErr w:type="spellStart"/>
+      <w:r>
+        <w:rPr>
+          <w:rFonts w:ascii="Times New Roman" w:hAnsi="Times New Roman" w:cs="Times New Roman"/>
+          <w:i/>
+          <w:sz w:val="24"/>
+          <w:szCs w:val="24"/>
+          <w:lang w:val="es-GT"/>
+        </w:rPr>
+        <w:t>ListExpression</w:t>
+      </w:r>
+      <w:proofErr w:type="spellEnd"/>
+      <w:r>
+        <w:rPr>
+          <w:rFonts w:ascii="Times New Roman" w:hAnsi="Times New Roman" w:cs="Times New Roman"/>
+          <w:i/>
+          <w:sz w:val="24"/>
+          <w:szCs w:val="24"/>
+          <w:lang w:val="es-GT"/>
+        </w:rPr>
+        <w:t>)</w:t>
       </w:r>
     </w:p>
     <w:p>
@@ -1088,34 +1255,7 @@
           <w:szCs w:val="24"/>
           <w:lang w:val="es-GT"/>
         </w:rPr>
-        <w:t>“(</w:t>
-      </w:r>
-      <w:r>
-        <w:rPr>
-          <w:rFonts w:ascii="Times New Roman" w:hAnsi="Times New Roman" w:cs="Times New Roman"/>
-          <w:sz w:val="24"/>
-          <w:szCs w:val="24"/>
-          <w:lang w:val="es-GT"/>
-        </w:rPr>
-        <w:t xml:space="preserve">…) </w:t>
-      </w:r>
-      <w:r>
-        <w:rPr>
-          <w:rFonts w:ascii="Times New Roman" w:hAnsi="Times New Roman" w:cs="Times New Roman"/>
-          <w:sz w:val="24"/>
-          <w:szCs w:val="24"/>
-          <w:lang w:val="es-GT"/>
-        </w:rPr>
-        <w:t>función diseñada para interactuar eficazmente con las estructuras y enumeraciones definidas por el Analizador Léxico, distinguiendo las diferentes propiedades y atributos.</w:t>
-      </w:r>
-      <w:r>
-        <w:rPr>
-          <w:rFonts w:ascii="Times New Roman" w:hAnsi="Times New Roman" w:cs="Times New Roman"/>
-          <w:sz w:val="24"/>
-          <w:szCs w:val="24"/>
-          <w:lang w:val="es-GT"/>
-        </w:rPr>
-        <w:t xml:space="preserve">”) </w:t>
+        <w:t xml:space="preserve">“(…) función diseñada para interactuar eficazmente con las estructuras y enumeraciones definidas por el Analizador Léxico, distinguiendo las diferentes propiedades y atributos.”) </w:t>
       </w:r>
       <w:sdt>
         <w:sdtPr>
@@ -1208,8 +1348,21 @@
           <w:szCs w:val="24"/>
           <w:lang w:val="es-GT"/>
         </w:rPr>
-        <w:t>Clase abstracta Expression</w:t>
-      </w:r>
+        <w:t xml:space="preserve">Clase abstracta </w:t>
+      </w:r>
+      <w:proofErr w:type="spellStart"/>
+      <w:r>
+        <w:rPr>
+          <w:rFonts w:ascii="Times New Roman" w:hAnsi="Times New Roman" w:cs="Times New Roman"/>
+          <w:b/>
+          <w:i/>
+          <w:sz w:val="24"/>
+          <w:szCs w:val="24"/>
+          <w:lang w:val="es-GT"/>
+        </w:rPr>
+        <w:t>Expression</w:t>
+      </w:r>
+      <w:proofErr w:type="spellEnd"/>
     </w:p>
     <w:p>
       <w:pPr>
@@ -1238,79 +1391,38 @@
           <w:szCs w:val="24"/>
           <w:lang w:val="es-GT"/>
         </w:rPr>
-        <w:t>evaluar(Context)</w:t>
-      </w:r>
-      <w:r>
-        <w:rPr>
-          <w:rFonts w:ascii="Times New Roman" w:hAnsi="Times New Roman" w:cs="Times New Roman"/>
-          <w:sz w:val="24"/>
-          <w:szCs w:val="24"/>
-          <w:lang w:val="es-GT"/>
-        </w:rPr>
-        <w:t xml:space="preserve">. Esto muestra que permite que </w:t>
-      </w:r>
-      <w:r>
-        <w:rPr>
-          <w:rFonts w:ascii="Times New Roman" w:hAnsi="Times New Roman" w:cs="Times New Roman"/>
-          <w:sz w:val="24"/>
-          <w:szCs w:val="24"/>
-          <w:lang w:val="es-GT"/>
-        </w:rPr>
-        <w:t>ambas</w:t>
-      </w:r>
-      <w:r>
-        <w:rPr>
-          <w:rFonts w:ascii="Times New Roman" w:hAnsi="Times New Roman" w:cs="Times New Roman"/>
-          <w:sz w:val="24"/>
-          <w:szCs w:val="24"/>
-          <w:lang w:val="es-GT"/>
-        </w:rPr>
-        <w:t xml:space="preserve"> expresiones compartan la interfaz de evaluación. “</w:t>
-      </w:r>
-      <w:r>
-        <w:rPr>
-          <w:rFonts w:ascii="Times New Roman" w:hAnsi="Times New Roman" w:cs="Times New Roman"/>
-          <w:sz w:val="24"/>
-          <w:szCs w:val="24"/>
-          <w:lang w:val="es-GT"/>
-        </w:rPr>
-        <w:t xml:space="preserve">(…) </w:t>
-      </w:r>
-      <w:r>
-        <w:rPr>
-          <w:rFonts w:ascii="Times New Roman" w:hAnsi="Times New Roman" w:cs="Times New Roman"/>
-          <w:sz w:val="24"/>
-          <w:szCs w:val="24"/>
-          <w:lang w:val="es-GT"/>
-        </w:rPr>
-        <w:t xml:space="preserve">se </w:t>
-      </w:r>
-      <w:r>
-        <w:rPr>
-          <w:rFonts w:ascii="Times New Roman" w:hAnsi="Times New Roman" w:cs="Times New Roman"/>
-          <w:sz w:val="24"/>
-          <w:szCs w:val="24"/>
-          <w:lang w:val="es-GT"/>
-        </w:rPr>
-        <w:t>genera</w:t>
-      </w:r>
-      <w:r>
-        <w:rPr>
-          <w:rFonts w:ascii="Times New Roman" w:hAnsi="Times New Roman" w:cs="Times New Roman"/>
-          <w:sz w:val="24"/>
-          <w:szCs w:val="24"/>
-          <w:lang w:val="es-GT"/>
-        </w:rPr>
-        <w:t xml:space="preserve"> un árbol de sintaxis abstracta donde se mostrarán todos los datos generados en la fase del analizador sintáctico</w:t>
-      </w:r>
-      <w:r>
-        <w:rPr>
-          <w:rFonts w:ascii="Times New Roman" w:hAnsi="Times New Roman" w:cs="Times New Roman"/>
-          <w:sz w:val="24"/>
-          <w:szCs w:val="24"/>
-          <w:lang w:val="es-GT"/>
-        </w:rPr>
-        <w:t xml:space="preserve">.” </w:t>
+        <w:t>evaluar(</w:t>
+      </w:r>
+      <w:proofErr w:type="spellStart"/>
+      <w:r>
+        <w:rPr>
+          <w:rFonts w:ascii="Times New Roman" w:hAnsi="Times New Roman" w:cs="Times New Roman"/>
+          <w:i/>
+          <w:sz w:val="24"/>
+          <w:szCs w:val="24"/>
+          <w:lang w:val="es-GT"/>
+        </w:rPr>
+        <w:t>Context</w:t>
+      </w:r>
+      <w:proofErr w:type="spellEnd"/>
+      <w:r>
+        <w:rPr>
+          <w:rFonts w:ascii="Times New Roman" w:hAnsi="Times New Roman" w:cs="Times New Roman"/>
+          <w:i/>
+          <w:sz w:val="24"/>
+          <w:szCs w:val="24"/>
+          <w:lang w:val="es-GT"/>
+        </w:rPr>
+        <w:t>)</w:t>
+      </w:r>
+      <w:r>
+        <w:rPr>
+          <w:rFonts w:ascii="Times New Roman" w:hAnsi="Times New Roman" w:cs="Times New Roman"/>
+          <w:sz w:val="24"/>
+          <w:szCs w:val="24"/>
+          <w:lang w:val="es-GT"/>
+        </w:rPr>
+        <w:t xml:space="preserve">. Esto muestra que permite que ambas expresiones compartan la interfaz de evaluación. “(…) se genera un árbol de sintaxis abstracta donde se mostrarán todos los datos generados en la fase del analizador sintáctico.” </w:t>
       </w:r>
       <w:sdt>
         <w:sdtPr>
@@ -1403,8 +1515,21 @@
           <w:szCs w:val="24"/>
           <w:lang w:val="es-GT"/>
         </w:rPr>
-        <w:t>Clase Atom</w:t>
-      </w:r>
+        <w:t xml:space="preserve">Clase </w:t>
+      </w:r>
+      <w:proofErr w:type="spellStart"/>
+      <w:r>
+        <w:rPr>
+          <w:rFonts w:ascii="Times New Roman" w:hAnsi="Times New Roman" w:cs="Times New Roman"/>
+          <w:b/>
+          <w:i/>
+          <w:sz w:val="24"/>
+          <w:szCs w:val="24"/>
+          <w:lang w:val="es-GT"/>
+        </w:rPr>
+        <w:t>Atom</w:t>
+      </w:r>
+      <w:proofErr w:type="spellEnd"/>
     </w:p>
     <w:p>
       <w:pPr>
@@ -1571,45 +1696,40 @@
           <w:szCs w:val="24"/>
           <w:lang w:val="es-GT"/>
         </w:rPr>
-        <w:t>Clase ListExpression</w:t>
-      </w:r>
-    </w:p>
-    <w:p>
-      <w:pPr>
-        <w:jc w:val="both"/>
-        <w:rPr>
-          <w:rFonts w:ascii="Times New Roman" w:hAnsi="Times New Roman" w:cs="Times New Roman"/>
-          <w:sz w:val="24"/>
-          <w:szCs w:val="24"/>
-          <w:lang w:val="es-GT"/>
-        </w:rPr>
-      </w:pPr>
-      <w:r>
-        <w:rPr>
-          <w:rFonts w:ascii="Times New Roman" w:hAnsi="Times New Roman" w:cs="Times New Roman"/>
-          <w:sz w:val="24"/>
-          <w:szCs w:val="24"/>
-          <w:lang w:val="es-GT"/>
-        </w:rPr>
-        <w:t xml:space="preserve">Modela </w:t>
-      </w:r>
-      <w:r>
-        <w:rPr>
-          <w:rFonts w:ascii="Times New Roman" w:hAnsi="Times New Roman" w:cs="Times New Roman"/>
-          <w:sz w:val="24"/>
-          <w:szCs w:val="24"/>
-          <w:lang w:val="es-GT"/>
-        </w:rPr>
-        <w:t>las listas</w:t>
-      </w:r>
-      <w:r>
-        <w:rPr>
-          <w:rFonts w:ascii="Times New Roman" w:hAnsi="Times New Roman" w:cs="Times New Roman"/>
-          <w:sz w:val="24"/>
-          <w:szCs w:val="24"/>
-          <w:lang w:val="es-GT"/>
-        </w:rPr>
-        <w:t xml:space="preserve"> de expresiones LISP, depende del operador recibido reacciona:</w:t>
+        <w:t xml:space="preserve">Clase </w:t>
+      </w:r>
+      <w:proofErr w:type="spellStart"/>
+      <w:r>
+        <w:rPr>
+          <w:rFonts w:ascii="Times New Roman" w:hAnsi="Times New Roman" w:cs="Times New Roman"/>
+          <w:b/>
+          <w:i/>
+          <w:sz w:val="24"/>
+          <w:szCs w:val="24"/>
+          <w:lang w:val="es-GT"/>
+        </w:rPr>
+        <w:t>ListExpression</w:t>
+      </w:r>
+      <w:proofErr w:type="spellEnd"/>
+    </w:p>
+    <w:p>
+      <w:pPr>
+        <w:jc w:val="both"/>
+        <w:rPr>
+          <w:rFonts w:ascii="Times New Roman" w:hAnsi="Times New Roman" w:cs="Times New Roman"/>
+          <w:sz w:val="24"/>
+          <w:szCs w:val="24"/>
+          <w:lang w:val="es-GT"/>
+        </w:rPr>
+      </w:pPr>
+      <w:r>
+        <w:rPr>
+          <w:rFonts w:ascii="Times New Roman" w:hAnsi="Times New Roman" w:cs="Times New Roman"/>
+          <w:sz w:val="24"/>
+          <w:szCs w:val="24"/>
+          <w:lang w:val="es-GT"/>
+        </w:rPr>
+        <w:t>Modela las listas de expresiones LISP, depende del operador recibido reacciona:</w:t>
       </w:r>
     </w:p>
     <w:p>
@@ -1715,54 +1835,27 @@
           <w:szCs w:val="24"/>
           <w:lang w:val="es-GT"/>
         </w:rPr>
-        <w:t>S</w:t>
-      </w:r>
-      <w:r>
-        <w:rPr>
-          <w:rFonts w:ascii="Times New Roman" w:hAnsi="Times New Roman" w:cs="Times New Roman"/>
-          <w:sz w:val="24"/>
-          <w:szCs w:val="24"/>
-          <w:lang w:val="es-GT"/>
-        </w:rPr>
-        <w:t>oporta recursión a través de la evaluación de funciones definidas por el usuario.</w:t>
-      </w:r>
-    </w:p>
-    <w:p>
-      <w:pPr>
-        <w:jc w:val="both"/>
-        <w:rPr>
-          <w:rFonts w:ascii="Times New Roman" w:hAnsi="Times New Roman" w:cs="Times New Roman"/>
-          <w:sz w:val="24"/>
-          <w:szCs w:val="24"/>
-          <w:lang w:val="es-GT"/>
-        </w:rPr>
-      </w:pPr>
-      <w:r>
-        <w:rPr>
-          <w:rFonts w:ascii="Times New Roman" w:hAnsi="Times New Roman" w:cs="Times New Roman"/>
-          <w:sz w:val="24"/>
-          <w:szCs w:val="24"/>
-          <w:lang w:val="es-GT"/>
-        </w:rPr>
-        <w:t xml:space="preserve">“(…) </w:t>
-      </w:r>
-      <w:r>
-        <w:rPr>
-          <w:rFonts w:ascii="Times New Roman" w:hAnsi="Times New Roman" w:cs="Times New Roman"/>
-          <w:sz w:val="24"/>
-          <w:szCs w:val="24"/>
-          <w:lang w:val="es-GT"/>
-        </w:rPr>
-        <w:t>hacen posible generar unidades básicas en las expresiones, según cierta prioridad, o asociatividad.</w:t>
-      </w:r>
-      <w:r>
-        <w:rPr>
-          <w:rFonts w:ascii="Times New Roman" w:hAnsi="Times New Roman" w:cs="Times New Roman"/>
-          <w:sz w:val="24"/>
-          <w:szCs w:val="24"/>
-          <w:lang w:val="es-GT"/>
-        </w:rPr>
-        <w:t xml:space="preserve">” </w:t>
+        <w:t>Soporta recursión a través de la evaluación de funciones definidas por el usuario.</w:t>
+      </w:r>
+    </w:p>
+    <w:p>
+      <w:pPr>
+        <w:jc w:val="both"/>
+        <w:rPr>
+          <w:rFonts w:ascii="Times New Roman" w:hAnsi="Times New Roman" w:cs="Times New Roman"/>
+          <w:sz w:val="24"/>
+          <w:szCs w:val="24"/>
+          <w:lang w:val="es-GT"/>
+        </w:rPr>
+      </w:pPr>
+      <w:r>
+        <w:rPr>
+          <w:rFonts w:ascii="Times New Roman" w:hAnsi="Times New Roman" w:cs="Times New Roman"/>
+          <w:sz w:val="24"/>
+          <w:szCs w:val="24"/>
+          <w:lang w:val="es-GT"/>
+        </w:rPr>
+        <w:t xml:space="preserve">“(…) hacen posible generar unidades básicas en las expresiones, según cierta prioridad, o asociatividad.” </w:t>
       </w:r>
       <w:sdt>
         <w:sdtPr>
@@ -1858,8 +1951,21 @@
           <w:szCs w:val="24"/>
           <w:lang w:val="es-GT"/>
         </w:rPr>
-        <w:t>Clase Evaluator</w:t>
-      </w:r>
+        <w:t xml:space="preserve">Clase </w:t>
+      </w:r>
+      <w:proofErr w:type="spellStart"/>
+      <w:r>
+        <w:rPr>
+          <w:rFonts w:ascii="Times New Roman" w:hAnsi="Times New Roman" w:cs="Times New Roman"/>
+          <w:b/>
+          <w:i/>
+          <w:sz w:val="24"/>
+          <w:szCs w:val="24"/>
+          <w:lang w:val="es-GT"/>
+        </w:rPr>
+        <w:t>Evaluator</w:t>
+      </w:r>
+      <w:proofErr w:type="spellEnd"/>
     </w:p>
     <w:p>
       <w:pPr>
@@ -2102,45 +2208,58 @@
           <w:szCs w:val="24"/>
           <w:lang w:val="es-GT"/>
         </w:rPr>
-        <w:t>Clase Context</w:t>
-      </w:r>
-    </w:p>
-    <w:p>
-      <w:pPr>
-        <w:jc w:val="both"/>
-        <w:rPr>
-          <w:rFonts w:ascii="Times New Roman" w:hAnsi="Times New Roman" w:cs="Times New Roman"/>
-          <w:sz w:val="24"/>
-          <w:szCs w:val="24"/>
-          <w:lang w:val="es-GT"/>
-        </w:rPr>
-      </w:pPr>
-      <w:r>
-        <w:rPr>
-          <w:rFonts w:ascii="Times New Roman" w:hAnsi="Times New Roman" w:cs="Times New Roman"/>
-          <w:sz w:val="24"/>
-          <w:szCs w:val="24"/>
-          <w:lang w:val="es-GT"/>
-        </w:rPr>
-        <w:t>Esta clase almacena variables definidas y funciones definidas</w:t>
-      </w:r>
-      <w:r>
-        <w:rPr>
-          <w:rFonts w:ascii="Times New Roman" w:hAnsi="Times New Roman" w:cs="Times New Roman"/>
-          <w:sz w:val="24"/>
-          <w:szCs w:val="24"/>
-          <w:lang w:val="es-GT"/>
-        </w:rPr>
-        <w:t xml:space="preserve">. </w:t>
-      </w:r>
-      <w:r>
-        <w:rPr>
-          <w:rFonts w:ascii="Times New Roman" w:hAnsi="Times New Roman" w:cs="Times New Roman"/>
-          <w:sz w:val="24"/>
-          <w:szCs w:val="24"/>
-          <w:lang w:val="es-GT"/>
-        </w:rPr>
-        <w:t xml:space="preserve">Es un entorno de ejecución similar al concepto de </w:t>
+        <w:t xml:space="preserve">Clase </w:t>
+      </w:r>
+      <w:proofErr w:type="spellStart"/>
+      <w:r>
+        <w:rPr>
+          <w:rFonts w:ascii="Times New Roman" w:hAnsi="Times New Roman" w:cs="Times New Roman"/>
+          <w:b/>
+          <w:i/>
+          <w:sz w:val="24"/>
+          <w:szCs w:val="24"/>
+          <w:lang w:val="es-GT"/>
+        </w:rPr>
+        <w:t>Context</w:t>
+      </w:r>
+      <w:proofErr w:type="spellEnd"/>
+    </w:p>
+    <w:p>
+      <w:pPr>
+        <w:jc w:val="both"/>
+        <w:rPr>
+          <w:rFonts w:ascii="Times New Roman" w:hAnsi="Times New Roman" w:cs="Times New Roman"/>
+          <w:sz w:val="24"/>
+          <w:szCs w:val="24"/>
+          <w:lang w:val="es-GT"/>
+        </w:rPr>
+      </w:pPr>
+      <w:r>
+        <w:rPr>
+          <w:rFonts w:ascii="Times New Roman" w:hAnsi="Times New Roman" w:cs="Times New Roman"/>
+          <w:sz w:val="24"/>
+          <w:szCs w:val="24"/>
+          <w:lang w:val="es-GT"/>
+        </w:rPr>
+        <w:t xml:space="preserve">Esta clase almacena </w:t>
+      </w:r>
+      <w:r>
+        <w:rPr>
+          <w:rFonts w:ascii="Times New Roman" w:hAnsi="Times New Roman" w:cs="Times New Roman"/>
+          <w:sz w:val="24"/>
+          <w:szCs w:val="24"/>
+          <w:lang w:val="es-GT"/>
+        </w:rPr>
+        <w:t>variables y funciones definidas</w:t>
+      </w:r>
+      <w:r>
+        <w:rPr>
+          <w:rFonts w:ascii="Times New Roman" w:hAnsi="Times New Roman" w:cs="Times New Roman"/>
+          <w:sz w:val="24"/>
+          <w:szCs w:val="24"/>
+          <w:lang w:val="es-GT"/>
+        </w:rPr>
+        <w:t xml:space="preserve">. Es un entorno de ejecución similar al concepto de </w:t>
       </w:r>
       <w:r>
         <w:rPr>
@@ -2160,25 +2279,7 @@
           <w:szCs w:val="24"/>
           <w:lang w:val="es-GT"/>
         </w:rPr>
-        <w:t xml:space="preserve"> en lenguajes funcionales</w:t>
-      </w:r>
-      <w:r>
-        <w:rPr>
-          <w:rFonts w:ascii="Times New Roman" w:hAnsi="Times New Roman" w:cs="Times New Roman"/>
-          <w:sz w:val="24"/>
-          <w:szCs w:val="24"/>
-          <w:lang w:val="es-GT"/>
-        </w:rPr>
-        <w:t xml:space="preserve">. </w:t>
-      </w:r>
-      <w:r>
-        <w:rPr>
-          <w:rFonts w:ascii="Times New Roman" w:hAnsi="Times New Roman" w:cs="Times New Roman"/>
-          <w:sz w:val="24"/>
-          <w:szCs w:val="24"/>
-          <w:lang w:val="es-GT"/>
-        </w:rPr>
-        <w:t xml:space="preserve">Esta clase asegura la gestión del </w:t>
+        <w:t xml:space="preserve"> en lenguajes funcionales. Esta clase asegura la gestión del </w:t>
       </w:r>
       <w:r>
         <w:rPr>
@@ -2229,7 +2330,744 @@
           <w:szCs w:val="24"/>
           <w:lang w:val="es-GT"/>
         </w:rPr>
-        <w:t>El proyecto demuestra la implementación de un intérprete LISP, destacando la importancia de estructuras como tokens, análisis léxico y sintáctico, y la ejecución de expresiones. Las clases Parser, Token, Lexer y las representaciones de expresiones ilustran como organizar y evaluar el código de manera estructurada. Se refleja como conceptos abstractos de compilación se aplican para resolver problemas concretos, mostrando la importancia de herramientas como Lisp en el desarrollo de intérpretes y sistemas de programación</w:t>
+        <w:t xml:space="preserve">El proyecto demuestra la implementación de un intérprete LISP, destacando la importancia de estructuras como tokens, análisis léxico y sintáctico, y la ejecución de expresiones. Las clases </w:t>
+      </w:r>
+      <w:proofErr w:type="spellStart"/>
+      <w:r>
+        <w:rPr>
+          <w:rFonts w:ascii="Times New Roman" w:hAnsi="Times New Roman" w:cs="Times New Roman"/>
+          <w:sz w:val="24"/>
+          <w:szCs w:val="24"/>
+          <w:lang w:val="es-GT"/>
+        </w:rPr>
+        <w:t>Parser</w:t>
+      </w:r>
+      <w:proofErr w:type="spellEnd"/>
+      <w:r>
+        <w:rPr>
+          <w:rFonts w:ascii="Times New Roman" w:hAnsi="Times New Roman" w:cs="Times New Roman"/>
+          <w:sz w:val="24"/>
+          <w:szCs w:val="24"/>
+          <w:lang w:val="es-GT"/>
+        </w:rPr>
+        <w:t xml:space="preserve">, Token, </w:t>
+      </w:r>
+      <w:proofErr w:type="spellStart"/>
+      <w:r>
+        <w:rPr>
+          <w:rFonts w:ascii="Times New Roman" w:hAnsi="Times New Roman" w:cs="Times New Roman"/>
+          <w:sz w:val="24"/>
+          <w:szCs w:val="24"/>
+          <w:lang w:val="es-GT"/>
+        </w:rPr>
+        <w:t>Lexer</w:t>
+      </w:r>
+      <w:proofErr w:type="spellEnd"/>
+      <w:r>
+        <w:rPr>
+          <w:rFonts w:ascii="Times New Roman" w:hAnsi="Times New Roman" w:cs="Times New Roman"/>
+          <w:sz w:val="24"/>
+          <w:szCs w:val="24"/>
+          <w:lang w:val="es-GT"/>
+        </w:rPr>
+        <w:t xml:space="preserve"> y las representaciones de expresiones ilustran como organizar y evaluar el código de manera estructurada. Se refleja como conceptos abstractos de compilación se aplican para resolver problemas concretos, mostrando la importancia de herramientas como Lisp en el desarrollo de intérpretes y sistemas de programación</w:t>
+      </w:r>
+    </w:p>
+    <w:p>
+      <w:pPr>
+        <w:jc w:val="both"/>
+        <w:rPr>
+          <w:rFonts w:ascii="Times New Roman" w:hAnsi="Times New Roman" w:cs="Times New Roman"/>
+          <w:sz w:val="24"/>
+          <w:szCs w:val="24"/>
+          <w:lang w:val="es-GT"/>
+        </w:rPr>
+      </w:pPr>
+    </w:p>
+    <w:p>
+      <w:pPr>
+        <w:jc w:val="both"/>
+        <w:rPr>
+          <w:rFonts w:ascii="Times New Roman" w:hAnsi="Times New Roman" w:cs="Times New Roman"/>
+          <w:sz w:val="24"/>
+          <w:szCs w:val="24"/>
+          <w:lang w:val="es-GT"/>
+        </w:rPr>
+      </w:pPr>
+      <w:r>
+        <w:rPr>
+          <w:rFonts w:ascii="Times New Roman" w:hAnsi="Times New Roman" w:cs="Times New Roman"/>
+          <w:sz w:val="24"/>
+          <w:szCs w:val="24"/>
+          <w:lang w:val="es-GT"/>
+        </w:rPr>
+        <w:t xml:space="preserve">Estructura </w:t>
+      </w:r>
+      <w:proofErr w:type="spellStart"/>
+      <w:r>
+        <w:rPr>
+          <w:rFonts w:ascii="Times New Roman" w:hAnsi="Times New Roman" w:cs="Times New Roman"/>
+          <w:sz w:val="24"/>
+          <w:szCs w:val="24"/>
+          <w:lang w:val="es-GT"/>
+        </w:rPr>
+        <w:t>List</w:t>
+      </w:r>
+      <w:proofErr w:type="spellEnd"/>
+    </w:p>
+    <w:p>
+      <w:pPr>
+        <w:pStyle w:val="cdt4ke"/>
+        <w:spacing w:before="180" w:beforeAutospacing="0" w:after="0" w:afterAutospacing="0"/>
+        <w:rPr>
+          <w:color w:val="212121"/>
+          <w:sz w:val="22"/>
+          <w:szCs w:val="22"/>
+        </w:rPr>
+      </w:pPr>
+      <w:r>
+        <w:rPr>
+          <w:color w:val="212121"/>
+          <w:sz w:val="22"/>
+          <w:szCs w:val="22"/>
+        </w:rPr>
+        <w:t>La Lista es una estructura de datos muy importante en los lenguajes de programación donde:</w:t>
+      </w:r>
+    </w:p>
+    <w:p>
+      <w:pPr>
+        <w:pStyle w:val="tyr86d"/>
+        <w:numPr>
+          <w:ilvl w:val="1"/>
+          <w:numId w:val="2"/>
+        </w:numPr>
+        <w:spacing w:before="0" w:beforeAutospacing="0" w:after="0" w:afterAutospacing="0"/>
+        <w:rPr>
+          <w:rFonts w:eastAsia="Times New Roman"/>
+          <w:color w:val="212121"/>
+          <w:sz w:val="22"/>
+          <w:szCs w:val="22"/>
+        </w:rPr>
+      </w:pPr>
+      <w:r>
+        <w:rPr>
+          <w:rFonts w:eastAsia="Times New Roman"/>
+          <w:color w:val="212121"/>
+          <w:sz w:val="22"/>
+          <w:szCs w:val="22"/>
+        </w:rPr>
+        <w:t>representa una colección de elementos ordenados.</w:t>
+      </w:r>
+    </w:p>
+    <w:p>
+      <w:pPr>
+        <w:pStyle w:val="tyr86d"/>
+        <w:numPr>
+          <w:ilvl w:val="1"/>
+          <w:numId w:val="2"/>
+        </w:numPr>
+        <w:spacing w:before="90" w:beforeAutospacing="0" w:after="0" w:afterAutospacing="0"/>
+        <w:rPr>
+          <w:rFonts w:eastAsia="Times New Roman"/>
+          <w:color w:val="212121"/>
+          <w:sz w:val="22"/>
+          <w:szCs w:val="22"/>
+        </w:rPr>
+      </w:pPr>
+      <w:r>
+        <w:rPr>
+          <w:rFonts w:eastAsia="Times New Roman"/>
+          <w:color w:val="212121"/>
+          <w:sz w:val="22"/>
+          <w:szCs w:val="22"/>
+        </w:rPr>
+        <w:t>puede contener elementos repetidos.</w:t>
+      </w:r>
+    </w:p>
+    <w:p>
+      <w:pPr>
+        <w:pStyle w:val="tyr86d"/>
+        <w:numPr>
+          <w:ilvl w:val="1"/>
+          <w:numId w:val="2"/>
+        </w:numPr>
+        <w:spacing w:before="90" w:beforeAutospacing="0" w:after="0" w:afterAutospacing="0"/>
+        <w:rPr>
+          <w:rFonts w:eastAsia="Times New Roman"/>
+          <w:color w:val="212121"/>
+          <w:sz w:val="22"/>
+          <w:szCs w:val="22"/>
+        </w:rPr>
+      </w:pPr>
+      <w:r>
+        <w:rPr>
+          <w:rFonts w:eastAsia="Times New Roman"/>
+          <w:color w:val="212121"/>
+          <w:sz w:val="22"/>
+          <w:szCs w:val="22"/>
+        </w:rPr>
+        <w:t>cada elemento de la lista tiene un índice que lo ubica dentro de la misma</w:t>
+      </w:r>
+    </w:p>
+    <w:p>
+      <w:pPr>
+        <w:jc w:val="both"/>
+        <w:rPr>
+          <w:rStyle w:val="Textoennegrita"/>
+          <w:rFonts w:ascii="Times New Roman" w:eastAsia="Times New Roman" w:hAnsi="Times New Roman" w:cs="Times New Roman"/>
+          <w:b w:val="0"/>
+          <w:bCs w:val="0"/>
+          <w:color w:val="212121"/>
+          <w:lang w:val="es-GT"/>
+        </w:rPr>
+      </w:pPr>
+      <w:r>
+        <w:rPr>
+          <w:rFonts w:ascii="Times New Roman" w:eastAsia="Times New Roman" w:hAnsi="Times New Roman" w:cs="Times New Roman"/>
+          <w:color w:val="212121"/>
+          <w:lang w:val="es-GT"/>
+        </w:rPr>
+        <w:t xml:space="preserve">Una implementación muy común de lista es la llamada </w:t>
+      </w:r>
+      <w:r>
+        <w:rPr>
+          <w:rStyle w:val="Textoennegrita"/>
+          <w:rFonts w:ascii="Times New Roman" w:eastAsia="Times New Roman" w:hAnsi="Times New Roman" w:cs="Times New Roman"/>
+          <w:b w:val="0"/>
+          <w:bCs w:val="0"/>
+          <w:color w:val="212121"/>
+          <w:lang w:val="es-GT"/>
+        </w:rPr>
+        <w:t>lista</w:t>
+      </w:r>
+      <w:r>
+        <w:rPr>
+          <w:rStyle w:val="Textoennegrita"/>
+          <w:rFonts w:ascii="Times New Roman" w:eastAsia="Times New Roman" w:hAnsi="Times New Roman" w:cs="Times New Roman"/>
+          <w:color w:val="212121"/>
+          <w:lang w:val="es-GT"/>
+        </w:rPr>
+        <w:t xml:space="preserve"> </w:t>
+      </w:r>
+      <w:r>
+        <w:rPr>
+          <w:rStyle w:val="Textoennegrita"/>
+          <w:rFonts w:ascii="Times New Roman" w:eastAsia="Times New Roman" w:hAnsi="Times New Roman" w:cs="Times New Roman"/>
+          <w:b w:val="0"/>
+          <w:bCs w:val="0"/>
+          <w:color w:val="212121"/>
+          <w:lang w:val="es-GT"/>
+        </w:rPr>
+        <w:t>enlazada</w:t>
+      </w:r>
+      <w:r>
+        <w:rPr>
+          <w:rFonts w:ascii="Times New Roman" w:eastAsia="Times New Roman" w:hAnsi="Times New Roman" w:cs="Times New Roman"/>
+          <w:color w:val="212121"/>
+          <w:lang w:val="es-GT"/>
+        </w:rPr>
+        <w:t xml:space="preserve">, en donde se representa internamente como </w:t>
+      </w:r>
+      <w:r>
+        <w:rPr>
+          <w:rStyle w:val="Textoennegrita"/>
+          <w:rFonts w:ascii="Times New Roman" w:eastAsia="Times New Roman" w:hAnsi="Times New Roman" w:cs="Times New Roman"/>
+          <w:b w:val="0"/>
+          <w:bCs w:val="0"/>
+          <w:color w:val="212121"/>
+          <w:lang w:val="es-GT"/>
+        </w:rPr>
+        <w:t xml:space="preserve">Nodos. </w:t>
+      </w:r>
+    </w:p>
+    <w:p>
+      <w:pPr>
+        <w:jc w:val="both"/>
+        <w:rPr>
+          <w:rFonts w:ascii="Times New Roman" w:hAnsi="Times New Roman" w:cs="Times New Roman"/>
+          <w:sz w:val="24"/>
+          <w:szCs w:val="24"/>
+          <w:lang w:val="es-GT"/>
+        </w:rPr>
+      </w:pPr>
+    </w:p>
+    <w:p>
+      <w:pPr>
+        <w:jc w:val="both"/>
+        <w:rPr>
+          <w:rFonts w:ascii="Times New Roman" w:hAnsi="Times New Roman" w:cs="Times New Roman"/>
+          <w:sz w:val="24"/>
+          <w:szCs w:val="24"/>
+          <w:lang w:val="es-GT"/>
+        </w:rPr>
+      </w:pPr>
+      <w:r>
+        <w:rPr>
+          <w:rFonts w:ascii="Times New Roman" w:hAnsi="Times New Roman" w:cs="Times New Roman"/>
+          <w:sz w:val="24"/>
+          <w:szCs w:val="24"/>
+          <w:lang w:val="es-GT"/>
+        </w:rPr>
+        <w:t xml:space="preserve">Estructura </w:t>
+      </w:r>
+      <w:proofErr w:type="spellStart"/>
+      <w:r>
+        <w:rPr>
+          <w:rFonts w:ascii="Times New Roman" w:hAnsi="Times New Roman" w:cs="Times New Roman"/>
+          <w:sz w:val="24"/>
+          <w:szCs w:val="24"/>
+          <w:lang w:val="es-GT"/>
+        </w:rPr>
+        <w:t>Map</w:t>
+      </w:r>
+      <w:proofErr w:type="spellEnd"/>
+    </w:p>
+    <w:p>
+      <w:pPr>
+        <w:jc w:val="both"/>
+        <w:rPr>
+          <w:rFonts w:ascii="Times New Roman" w:eastAsia="Times New Roman" w:hAnsi="Times New Roman" w:cs="Times New Roman"/>
+          <w:color w:val="282828"/>
+          <w:sz w:val="27"/>
+          <w:szCs w:val="27"/>
+          <w:shd w:val="clear" w:color="auto" w:fill="FFFFFF"/>
+          <w:lang w:val="es-GT"/>
+        </w:rPr>
+      </w:pPr>
+      <w:r>
+        <w:rPr>
+          <w:rFonts w:ascii="Times New Roman" w:eastAsia="Times New Roman" w:hAnsi="Times New Roman" w:cs="Times New Roman"/>
+          <w:color w:val="282828"/>
+          <w:sz w:val="27"/>
+          <w:szCs w:val="27"/>
+          <w:shd w:val="clear" w:color="auto" w:fill="FFFFFF"/>
+          <w:lang w:val="es-GT"/>
+        </w:rPr>
+        <w:t>es un contenedor de elementos que se almacenan como una combinación de claves y sus valores correspondientes. Los mapas, a diferencia de las matrices o listas, utilizan claves únicas para identificar y acceder a sus valores asociados. Esto permite una rápida recuperación y modificación de datos sin necesidad de conocer el índice o la posición específicos.</w:t>
+      </w:r>
+    </w:p>
+    <w:p>
+      <w:pPr>
+        <w:jc w:val="both"/>
+        <w:rPr>
+          <w:rFonts w:ascii="Times New Roman" w:eastAsia="Times New Roman" w:hAnsi="Times New Roman" w:cs="Times New Roman"/>
+          <w:color w:val="282828"/>
+          <w:sz w:val="27"/>
+          <w:szCs w:val="27"/>
+          <w:shd w:val="clear" w:color="auto" w:fill="FFFFFF"/>
+          <w:lang w:val="es-GT"/>
+        </w:rPr>
+      </w:pPr>
+      <w:r>
+        <w:rPr>
+          <w:rFonts w:ascii="Times New Roman" w:eastAsia="Times New Roman" w:hAnsi="Times New Roman" w:cs="Times New Roman"/>
+          <w:color w:val="282828"/>
+          <w:sz w:val="27"/>
+          <w:szCs w:val="27"/>
+          <w:shd w:val="clear" w:color="auto" w:fill="FFFFFF"/>
+          <w:lang w:val="es-GT"/>
+        </w:rPr>
+        <w:t>Los mapas permiten operaciones de búsqueda y recuperación eficientes basadas en la clave. Al utilizar una estructura de datos subyacente, como un árbol de búsqueda binario balanceado o una tabla hash, los mapas pueden lograr una complejidad temporal constante o logarítmica para operaciones comunes. (Blog, 2023)</w:t>
+      </w:r>
+    </w:p>
+    <w:p>
+      <w:pPr>
+        <w:jc w:val="both"/>
+        <w:rPr>
+          <w:rFonts w:ascii="Times New Roman" w:hAnsi="Times New Roman" w:cs="Times New Roman"/>
+          <w:sz w:val="24"/>
+          <w:szCs w:val="24"/>
+          <w:lang w:val="es-GT"/>
+        </w:rPr>
+      </w:pPr>
+    </w:p>
+    <w:p>
+      <w:pPr>
+        <w:jc w:val="both"/>
+        <w:rPr>
+          <w:rFonts w:ascii="Times New Roman" w:hAnsi="Times New Roman" w:cs="Times New Roman"/>
+          <w:sz w:val="24"/>
+          <w:szCs w:val="24"/>
+          <w:lang w:val="es-GT"/>
+        </w:rPr>
+      </w:pPr>
+    </w:p>
+    <w:p>
+      <w:pPr>
+        <w:jc w:val="both"/>
+        <w:rPr>
+          <w:rFonts w:ascii="Times New Roman" w:hAnsi="Times New Roman" w:cs="Times New Roman"/>
+          <w:sz w:val="24"/>
+          <w:szCs w:val="24"/>
+          <w:lang w:val="es-GT"/>
+        </w:rPr>
+      </w:pPr>
+    </w:p>
+    <w:p>
+      <w:pPr>
+        <w:jc w:val="both"/>
+        <w:rPr>
+          <w:rFonts w:ascii="Times New Roman" w:hAnsi="Times New Roman" w:cs="Times New Roman"/>
+          <w:sz w:val="24"/>
+          <w:szCs w:val="24"/>
+          <w:lang w:val="es-GT"/>
+        </w:rPr>
+      </w:pPr>
+      <w:r>
+        <w:rPr>
+          <w:rFonts w:ascii="Times New Roman" w:hAnsi="Times New Roman" w:cs="Times New Roman"/>
+          <w:sz w:val="24"/>
+          <w:szCs w:val="24"/>
+          <w:lang w:val="es-GT"/>
+        </w:rPr>
+        <w:lastRenderedPageBreak/>
+        <w:t xml:space="preserve">Estructura de </w:t>
+      </w:r>
+      <w:r>
+        <w:rPr>
+          <w:rFonts w:ascii="Times New Roman" w:hAnsi="Times New Roman" w:cs="Times New Roman"/>
+          <w:sz w:val="24"/>
+          <w:szCs w:val="24"/>
+          <w:lang w:val="es-GT"/>
+        </w:rPr>
+        <w:t>Árbol</w:t>
+      </w:r>
+    </w:p>
+    <w:p>
+      <w:pPr>
+        <w:ind w:left="360"/>
+        <w:jc w:val="both"/>
+        <w:rPr>
+          <w:rFonts w:ascii="Times New Roman" w:eastAsia="Times New Roman" w:hAnsi="Times New Roman" w:cs="Times New Roman"/>
+          <w:color w:val="000000" w:themeColor="text1"/>
+          <w:sz w:val="21"/>
+          <w:szCs w:val="21"/>
+          <w:shd w:val="clear" w:color="auto" w:fill="FFFFFF"/>
+          <w:lang w:val="es-GT"/>
+        </w:rPr>
+      </w:pPr>
+      <w:r>
+        <w:rPr>
+          <w:rFonts w:ascii="Times New Roman" w:eastAsia="Times New Roman" w:hAnsi="Times New Roman" w:cs="Times New Roman"/>
+          <w:color w:val="000000" w:themeColor="text1"/>
+          <w:sz w:val="21"/>
+          <w:szCs w:val="21"/>
+          <w:shd w:val="clear" w:color="auto" w:fill="FFFFFF"/>
+          <w:lang w:val="es-GT"/>
+        </w:rPr>
+        <w:t xml:space="preserve">Los Árboles son las estructuras de datos </w:t>
+      </w:r>
+      <w:r>
+        <w:rPr>
+          <w:rFonts w:ascii="Times New Roman" w:eastAsia="Times New Roman" w:hAnsi="Times New Roman" w:cs="Times New Roman"/>
+          <w:color w:val="000000" w:themeColor="text1"/>
+          <w:sz w:val="21"/>
+          <w:szCs w:val="21"/>
+          <w:shd w:val="clear" w:color="auto" w:fill="FFFFFF"/>
+          <w:lang w:val="es-GT"/>
+        </w:rPr>
+        <w:t>más</w:t>
+      </w:r>
+      <w:r>
+        <w:rPr>
+          <w:rFonts w:ascii="Times New Roman" w:eastAsia="Times New Roman" w:hAnsi="Times New Roman" w:cs="Times New Roman"/>
+          <w:color w:val="000000" w:themeColor="text1"/>
+          <w:sz w:val="21"/>
+          <w:szCs w:val="21"/>
+          <w:shd w:val="clear" w:color="auto" w:fill="FFFFFF"/>
+          <w:lang w:val="es-GT"/>
+        </w:rPr>
+        <w:t xml:space="preserve"> utilizadas, pero también una de las </w:t>
+      </w:r>
+      <w:r>
+        <w:rPr>
+          <w:rFonts w:ascii="Times New Roman" w:eastAsia="Times New Roman" w:hAnsi="Times New Roman" w:cs="Times New Roman"/>
+          <w:color w:val="000000" w:themeColor="text1"/>
+          <w:sz w:val="21"/>
+          <w:szCs w:val="21"/>
+          <w:shd w:val="clear" w:color="auto" w:fill="FFFFFF"/>
+          <w:lang w:val="es-GT"/>
+        </w:rPr>
+        <w:t>más</w:t>
+      </w:r>
+      <w:r>
+        <w:rPr>
+          <w:rFonts w:ascii="Times New Roman" w:eastAsia="Times New Roman" w:hAnsi="Times New Roman" w:cs="Times New Roman"/>
+          <w:color w:val="000000" w:themeColor="text1"/>
+          <w:sz w:val="21"/>
+          <w:szCs w:val="21"/>
+          <w:shd w:val="clear" w:color="auto" w:fill="FFFFFF"/>
+          <w:lang w:val="es-GT"/>
+        </w:rPr>
+        <w:t xml:space="preserve"> complejas, Los Árboles se caracterizan por almacenar sus nodos en forma jerárquica y no en forma lineal como las</w:t>
+      </w:r>
+      <w:r>
+        <w:rPr>
+          <w:rStyle w:val="apple-converted-space"/>
+          <w:rFonts w:ascii="Times New Roman" w:eastAsia="Times New Roman" w:hAnsi="Times New Roman" w:cs="Times New Roman"/>
+          <w:color w:val="000000" w:themeColor="text1"/>
+          <w:sz w:val="21"/>
+          <w:szCs w:val="21"/>
+          <w:shd w:val="clear" w:color="auto" w:fill="FFFFFF"/>
+          <w:lang w:val="es-GT"/>
+        </w:rPr>
+        <w:t> </w:t>
+      </w:r>
+      <w:r>
+        <w:rPr>
+          <w:rFonts w:ascii="Times New Roman" w:eastAsia="Times New Roman" w:hAnsi="Times New Roman" w:cs="Times New Roman"/>
+          <w:color w:val="000000" w:themeColor="text1"/>
+          <w:lang w:val="es-GT"/>
+        </w:rPr>
+        <w:t>listas ligadas</w:t>
+      </w:r>
+      <w:r>
+        <w:rPr>
+          <w:rFonts w:ascii="Times New Roman" w:eastAsia="Times New Roman" w:hAnsi="Times New Roman" w:cs="Times New Roman"/>
+          <w:color w:val="000000" w:themeColor="text1"/>
+          <w:sz w:val="21"/>
+          <w:szCs w:val="21"/>
+          <w:shd w:val="clear" w:color="auto" w:fill="FFFFFF"/>
+          <w:lang w:val="es-GT"/>
+        </w:rPr>
+        <w:t>,</w:t>
+      </w:r>
+      <w:r>
+        <w:rPr>
+          <w:rStyle w:val="apple-converted-space"/>
+          <w:rFonts w:ascii="Times New Roman" w:eastAsia="Times New Roman" w:hAnsi="Times New Roman" w:cs="Times New Roman"/>
+          <w:color w:val="000000" w:themeColor="text1"/>
+          <w:sz w:val="21"/>
+          <w:szCs w:val="21"/>
+          <w:shd w:val="clear" w:color="auto" w:fill="FFFFFF"/>
+          <w:lang w:val="es-GT"/>
+        </w:rPr>
+        <w:t> </w:t>
+      </w:r>
+      <w:r>
+        <w:rPr>
+          <w:rFonts w:ascii="Times New Roman" w:eastAsia="Times New Roman" w:hAnsi="Times New Roman" w:cs="Times New Roman"/>
+          <w:color w:val="000000" w:themeColor="text1"/>
+          <w:lang w:val="es-GT"/>
+        </w:rPr>
+        <w:t>colas, pilas</w:t>
+      </w:r>
+      <w:r>
+        <w:rPr>
+          <w:rFonts w:ascii="Times New Roman" w:eastAsia="Times New Roman" w:hAnsi="Times New Roman" w:cs="Times New Roman"/>
+          <w:color w:val="000000" w:themeColor="text1"/>
+          <w:sz w:val="21"/>
+          <w:szCs w:val="21"/>
+          <w:shd w:val="clear" w:color="auto" w:fill="FFFFFF"/>
+          <w:lang w:val="es-GT"/>
+        </w:rPr>
+        <w:t>,</w:t>
+      </w:r>
+      <w:r>
+        <w:rPr>
+          <w:rFonts w:ascii="Times New Roman" w:eastAsia="Times New Roman" w:hAnsi="Times New Roman" w:cs="Times New Roman"/>
+          <w:color w:val="000000" w:themeColor="text1"/>
+          <w:sz w:val="21"/>
+          <w:szCs w:val="21"/>
+          <w:shd w:val="clear" w:color="auto" w:fill="FFFFFF"/>
+          <w:lang w:val="es-GT"/>
+        </w:rPr>
+        <w:t xml:space="preserve"> </w:t>
+      </w:r>
+      <w:r>
+        <w:rPr>
+          <w:rFonts w:ascii="Times New Roman" w:eastAsia="Times New Roman" w:hAnsi="Times New Roman" w:cs="Times New Roman"/>
+          <w:color w:val="000000" w:themeColor="text1"/>
+          <w:sz w:val="21"/>
+          <w:szCs w:val="21"/>
+          <w:shd w:val="clear" w:color="auto" w:fill="FFFFFF"/>
+          <w:lang w:val="es-GT"/>
+        </w:rPr>
+        <w:t>etc.</w:t>
+      </w:r>
+    </w:p>
+    <w:p>
+      <w:pPr>
+        <w:pStyle w:val="Prrafodelista"/>
+        <w:numPr>
+          <w:ilvl w:val="0"/>
+          <w:numId w:val="3"/>
+        </w:numPr>
+        <w:spacing w:after="150" w:line="240" w:lineRule="auto"/>
+        <w:jc w:val="both"/>
+        <w:rPr>
+          <w:rFonts w:ascii="Times New Roman" w:eastAsiaTheme="minorEastAsia" w:hAnsi="Times New Roman" w:cs="Times New Roman"/>
+          <w:color w:val="000000" w:themeColor="text1"/>
+          <w:sz w:val="21"/>
+          <w:szCs w:val="21"/>
+          <w:lang w:val="es-GT" w:eastAsia="es-ES"/>
+        </w:rPr>
+      </w:pPr>
+      <w:r>
+        <w:rPr>
+          <w:rFonts w:ascii="Times New Roman" w:eastAsiaTheme="minorEastAsia" w:hAnsi="Times New Roman" w:cs="Times New Roman"/>
+          <w:color w:val="000000" w:themeColor="text1"/>
+          <w:sz w:val="21"/>
+          <w:szCs w:val="21"/>
+          <w:lang w:val="es-GT" w:eastAsia="es-ES"/>
+        </w:rPr>
+        <w:t xml:space="preserve">Cada generación tiene un número de Nivel distinto que las </w:t>
+      </w:r>
+      <w:r>
+        <w:rPr>
+          <w:rFonts w:ascii="Times New Roman" w:eastAsiaTheme="minorEastAsia" w:hAnsi="Times New Roman" w:cs="Times New Roman"/>
+          <w:color w:val="000000" w:themeColor="text1"/>
+          <w:sz w:val="21"/>
+          <w:szCs w:val="21"/>
+          <w:lang w:val="es-GT" w:eastAsia="es-ES"/>
+        </w:rPr>
+        <w:t>demás</w:t>
+      </w:r>
+      <w:r>
+        <w:rPr>
+          <w:rFonts w:ascii="Times New Roman" w:eastAsiaTheme="minorEastAsia" w:hAnsi="Times New Roman" w:cs="Times New Roman"/>
+          <w:color w:val="000000" w:themeColor="text1"/>
+          <w:sz w:val="21"/>
+          <w:szCs w:val="21"/>
+          <w:lang w:val="es-GT" w:eastAsia="es-ES"/>
+        </w:rPr>
+        <w:t xml:space="preserve"> generaciones.</w:t>
+      </w:r>
+    </w:p>
+    <w:p>
+      <w:pPr>
+        <w:pStyle w:val="Prrafodelista"/>
+        <w:numPr>
+          <w:ilvl w:val="0"/>
+          <w:numId w:val="3"/>
+        </w:numPr>
+        <w:spacing w:before="100" w:beforeAutospacing="1" w:after="100" w:afterAutospacing="1" w:line="240" w:lineRule="auto"/>
+        <w:jc w:val="both"/>
+        <w:rPr>
+          <w:rFonts w:ascii="Times New Roman" w:eastAsia="Times New Roman" w:hAnsi="Times New Roman" w:cs="Times New Roman"/>
+          <w:color w:val="000000" w:themeColor="text1"/>
+          <w:sz w:val="21"/>
+          <w:szCs w:val="21"/>
+          <w:lang w:val="es-GT" w:eastAsia="es-ES"/>
+        </w:rPr>
+      </w:pPr>
+      <w:r>
+        <w:rPr>
+          <w:rFonts w:ascii="Times New Roman" w:eastAsia="Times New Roman" w:hAnsi="Times New Roman" w:cs="Times New Roman"/>
+          <w:color w:val="000000" w:themeColor="text1"/>
+          <w:sz w:val="21"/>
+          <w:szCs w:val="21"/>
+          <w:lang w:val="es-GT" w:eastAsia="es-ES"/>
+        </w:rPr>
+        <w:t>Un árbol vacío tiene 0 niveles</w:t>
+      </w:r>
+    </w:p>
+    <w:p>
+      <w:pPr>
+        <w:pStyle w:val="Prrafodelista"/>
+        <w:numPr>
+          <w:ilvl w:val="0"/>
+          <w:numId w:val="3"/>
+        </w:numPr>
+        <w:spacing w:before="100" w:beforeAutospacing="1" w:after="100" w:afterAutospacing="1" w:line="240" w:lineRule="auto"/>
+        <w:jc w:val="both"/>
+        <w:rPr>
+          <w:rFonts w:ascii="Times New Roman" w:eastAsia="Times New Roman" w:hAnsi="Times New Roman" w:cs="Times New Roman"/>
+          <w:color w:val="000000" w:themeColor="text1"/>
+          <w:sz w:val="21"/>
+          <w:szCs w:val="21"/>
+          <w:lang w:val="es-GT" w:eastAsia="es-ES"/>
+        </w:rPr>
+      </w:pPr>
+      <w:r>
+        <w:rPr>
+          <w:rFonts w:ascii="Times New Roman" w:eastAsia="Times New Roman" w:hAnsi="Times New Roman" w:cs="Times New Roman"/>
+          <w:color w:val="000000" w:themeColor="text1"/>
+          <w:sz w:val="21"/>
+          <w:szCs w:val="21"/>
+          <w:lang w:val="es-GT" w:eastAsia="es-ES"/>
+        </w:rPr>
+        <w:t>El nivel de la Raíz es 1</w:t>
+      </w:r>
+    </w:p>
+    <w:p>
+      <w:pPr>
+        <w:pStyle w:val="Prrafodelista"/>
+        <w:numPr>
+          <w:ilvl w:val="0"/>
+          <w:numId w:val="3"/>
+        </w:numPr>
+        <w:spacing w:before="100" w:beforeAutospacing="1" w:after="100" w:afterAutospacing="1" w:line="240" w:lineRule="auto"/>
+        <w:jc w:val="both"/>
+        <w:rPr>
+          <w:rFonts w:ascii="Times New Roman" w:eastAsia="Times New Roman" w:hAnsi="Times New Roman" w:cs="Times New Roman"/>
+          <w:color w:val="000000" w:themeColor="text1"/>
+          <w:sz w:val="21"/>
+          <w:szCs w:val="21"/>
+          <w:lang w:val="es-GT" w:eastAsia="es-ES"/>
+        </w:rPr>
+      </w:pPr>
+      <w:r>
+        <w:rPr>
+          <w:rFonts w:ascii="Times New Roman" w:eastAsia="Times New Roman" w:hAnsi="Times New Roman" w:cs="Times New Roman"/>
+          <w:color w:val="000000" w:themeColor="text1"/>
+          <w:sz w:val="21"/>
+          <w:szCs w:val="21"/>
+          <w:lang w:val="es-GT" w:eastAsia="es-ES"/>
+        </w:rPr>
+        <w:t xml:space="preserve">El nivel de cada nodo se calculado contando cuantos nodos existen sobre </w:t>
+      </w:r>
+      <w:r>
+        <w:rPr>
+          <w:rFonts w:ascii="Times New Roman" w:eastAsia="Times New Roman" w:hAnsi="Times New Roman" w:cs="Times New Roman"/>
+          <w:color w:val="000000" w:themeColor="text1"/>
+          <w:sz w:val="21"/>
+          <w:szCs w:val="21"/>
+          <w:lang w:val="es-GT" w:eastAsia="es-ES"/>
+        </w:rPr>
+        <w:t>él</w:t>
+      </w:r>
+      <w:r>
+        <w:rPr>
+          <w:rFonts w:ascii="Times New Roman" w:eastAsia="Times New Roman" w:hAnsi="Times New Roman" w:cs="Times New Roman"/>
+          <w:color w:val="000000" w:themeColor="text1"/>
+          <w:sz w:val="21"/>
+          <w:szCs w:val="21"/>
+          <w:lang w:val="es-GT" w:eastAsia="es-ES"/>
+        </w:rPr>
+        <w:t>, hasta llegar a la raíz + 1, y de forma inversa también se podría, contar cuantos nodos existes desde la raíz hasta el nodo buscado + 1.</w:t>
+      </w:r>
+      <w:r>
+        <w:rPr>
+          <w:rFonts w:ascii="Times New Roman" w:eastAsia="Times New Roman" w:hAnsi="Times New Roman" w:cs="Times New Roman"/>
+          <w:color w:val="000000" w:themeColor="text1"/>
+          <w:sz w:val="21"/>
+          <w:szCs w:val="21"/>
+          <w:lang w:val="es-GT" w:eastAsia="es-ES"/>
+        </w:rPr>
+        <w:t xml:space="preserve"> (</w:t>
+      </w:r>
+      <w:proofErr w:type="spellStart"/>
+      <w:r>
+        <w:rPr>
+          <w:rFonts w:ascii="Times New Roman" w:eastAsia="Times New Roman" w:hAnsi="Times New Roman" w:cs="Times New Roman"/>
+          <w:color w:val="000000" w:themeColor="text1"/>
+          <w:sz w:val="21"/>
+          <w:szCs w:val="21"/>
+          <w:lang w:val="es-GT" w:eastAsia="es-ES"/>
+        </w:rPr>
+        <w:t>oblancarte</w:t>
+      </w:r>
+      <w:proofErr w:type="spellEnd"/>
+      <w:r>
+        <w:rPr>
+          <w:rFonts w:ascii="Times New Roman" w:eastAsia="Times New Roman" w:hAnsi="Times New Roman" w:cs="Times New Roman"/>
+          <w:color w:val="000000" w:themeColor="text1"/>
+          <w:sz w:val="21"/>
+          <w:szCs w:val="21"/>
+          <w:lang w:val="es-GT" w:eastAsia="es-ES"/>
+        </w:rPr>
+        <w:t>, 2014)</w:t>
       </w:r>
     </w:p>
     <w:p>
@@ -2257,7 +3095,8 @@
     <w:sdt>
       <w:sdtPr>
         <w:rPr>
-          <w:rFonts w:ascii="Times New Roman" w:hAnsi="Times New Roman" w:cs="Times New Roman"/>
+          <w:rFonts w:ascii="Times New Roman" w:eastAsiaTheme="minorHAnsi" w:hAnsi="Times New Roman" w:cs="Times New Roman"/>
+          <w:color w:val="auto"/>
           <w:sz w:val="24"/>
           <w:szCs w:val="24"/>
           <w:lang w:val="es-ES"/>
@@ -2270,8 +3109,7 @@
       </w:sdtPr>
       <w:sdtEndPr>
         <w:rPr>
-          <w:rFonts w:asciiTheme="minorHAnsi" w:eastAsiaTheme="minorHAnsi" w:hAnsiTheme="minorHAnsi" w:cstheme="minorBidi"/>
-          <w:color w:val="auto"/>
+          <w:rFonts w:asciiTheme="minorHAnsi" w:hAnsiTheme="minorHAnsi" w:cstheme="minorBidi"/>
           <w:sz w:val="22"/>
           <w:szCs w:val="22"/>
           <w:lang w:val="en-US"/>
@@ -2555,6 +3393,13 @@
         </w:rPr>
       </w:pPr>
     </w:p>
+    <w:p>
+      <w:pPr>
+        <w:rPr>
+          <w:lang w:val="es-GT"/>
+        </w:rPr>
+      </w:pPr>
+    </w:p>
     <w:sectPr>
       <w:pgSz w:w="12240" w:h="15840"/>
       <w:pgMar w:top="1440" w:right="1440" w:bottom="1440" w:left="1440" w:header="720" w:footer="720" w:gutter="0"/>
@@ -2566,8 +3411,270 @@
 </file>
 
 <file path=word/numbering.xml><?xml version="1.0" encoding="utf-8"?>
-<w:numbering xmlns:wpc="http://schemas.microsoft.com/office/word/2010/wordprocessingCanvas" xmlns:cx="http://schemas.microsoft.com/office/drawing/2014/chartex" xmlns:cx1="http://schemas.microsoft.com/office/drawing/2015/9/8/chartex" xmlns:cx2="http://schemas.microsoft.com/office/drawing/2015/10/21/chartex" xmlns:cx3="http://schemas.microsoft.com/office/drawing/2016/5/9/chartex" xmlns:cx4="http://schemas.microsoft.com/office/drawing/2016/5/10/chartex" xmlns:cx5="http://schemas.microsoft.com/office/drawing/2016/5/11/chartex" xmlns:cx6="http://schemas.microsoft.com/office/drawing/2016/5/12/chartex" xmlns:cx7="http://schemas.microsoft.com/office/drawing/2016/5/13/chartex" xmlns:cx8="http://schemas.microsoft.com/office/drawing/2016/5/14/chartex" xmlns:mc="http://schemas.openxmlformats.org/markup-compatibility/2006" xmlns:aink="http://schemas.microsoft.com/office/drawing/2016/ink" xmlns:am3d="http://schemas.microsoft.com/office/drawing/2017/model3d" xmlns:o="urn:schemas-microsoft-com:office:office" xmlns:r="http://schemas.openxmlformats.org/officeDocument/2006/relationships" xmlns:m="http://schemas.openxmlformats.org/officeDocument/2006/math" xmlns:v="urn:schemas-microsoft-com:vml" xmlns:wp14="http://schemas.microsoft.com/office/word/2010/wordprocessingDrawing" xmlns:wp="http://schemas.openxmlformats.org/drawingml/2006/wordprocessingDrawing" xmlns:w10="urn:schemas-microsoft-com:office:word" xmlns:w="http://schemas.openxmlformats.org/wordprocessingml/2006/main" xmlns:w14="http://schemas.microsoft.com/office/word/2010/wordml" xmlns:w15="http://schemas.microsoft.com/office/word/2012/wordml" xmlns:w16cid="http://schemas.microsoft.com/office/word/2016/wordml/cid" xmlns:w16se="http://schemas.microsoft.com/office/word/2015/wordml/symex" xmlns:wpg="http://schemas.microsoft.com/office/word/2010/wordprocessingGroup" xmlns:wpi="http://schemas.microsoft.com/office/word/2010/wordprocessingInk" xmlns:wne="http://schemas.microsoft.com/office/word/2006/wordml" xmlns:wps="http://schemas.microsoft.com/office/word/2010/wordprocessingShape" mc:Ignorable="w14 w15 w16se w16cid wp14">
+<w:numbering xmlns:wpc="http://schemas.microsoft.com/office/word/2010/wordprocessingCanvas" xmlns:cx="http://schemas.microsoft.com/office/drawing/2014/chartex" xmlns:cx1="http://schemas.microsoft.com/office/drawing/2015/9/8/chartex" xmlns:cx2="http://schemas.microsoft.com/office/drawing/2015/10/21/chartex" xmlns:cx3="http://schemas.microsoft.com/office/drawing/2016/5/9/chartex" xmlns:cx4="http://schemas.microsoft.com/office/drawing/2016/5/10/chartex" xmlns:cx5="http://schemas.microsoft.com/office/drawing/2016/5/11/chartex" xmlns:cx6="http://schemas.microsoft.com/office/drawing/2016/5/12/chartex" xmlns:cx7="http://schemas.microsoft.com/office/drawing/2016/5/13/chartex" xmlns:cx8="http://schemas.microsoft.com/office/drawing/2016/5/14/chartex" xmlns:mc="http://schemas.openxmlformats.org/markup-compatibility/2006" xmlns:aink="http://schemas.microsoft.com/office/drawing/2016/ink" xmlns:am3d="http://schemas.microsoft.com/office/drawing/2017/model3d" xmlns:o="urn:schemas-microsoft-com:office:office" xmlns:oel="http://schemas.microsoft.com/office/2019/extlst" xmlns:r="http://schemas.openxmlformats.org/officeDocument/2006/relationships" xmlns:m="http://schemas.openxmlformats.org/officeDocument/2006/math" xmlns:v="urn:schemas-microsoft-com:vml" xmlns:wp14="http://schemas.microsoft.com/office/word/2010/wordprocessingDrawing" xmlns:wp="http://schemas.openxmlformats.org/drawingml/2006/wordprocessingDrawing" xmlns:w10="urn:schemas-microsoft-com:office:word" xmlns:w="http://schemas.openxmlformats.org/wordprocessingml/2006/main" xmlns:w14="http://schemas.microsoft.com/office/word/2010/wordml" xmlns:w15="http://schemas.microsoft.com/office/word/2012/wordml" xmlns:w16cex="http://schemas.microsoft.com/office/word/2018/wordml/cex" xmlns:w16cid="http://schemas.microsoft.com/office/word/2016/wordml/cid" xmlns:w16="http://schemas.microsoft.com/office/word/2018/wordml" xmlns:w16du="http://schemas.microsoft.com/office/word/2023/wordml/word16du" xmlns:w16sdtdh="http://schemas.microsoft.com/office/word/2020/wordml/sdtdatahash" xmlns:w16sdtfl="http://schemas.microsoft.com/office/word/2024/wordml/sdtformatlock" xmlns:w16se="http://schemas.microsoft.com/office/word/2015/wordml/symex" xmlns:wpg="http://schemas.microsoft.com/office/word/2010/wordprocessingGroup" xmlns:wpi="http://schemas.microsoft.com/office/word/2010/wordprocessingInk" xmlns:wne="http://schemas.microsoft.com/office/word/2006/wordml" xmlns:wps="http://schemas.microsoft.com/office/word/2010/wordprocessingShape" mc:Ignorable="w14 w15 w16se w16cid w16 w16cex w16sdtdh w16sdtfl w16du wp14">
   <w:abstractNum w:abstractNumId="0" w15:restartNumberingAfterBreak="0">
+    <w:nsid w:val="05984E48"/>
+    <w:multiLevelType w:val="hybridMultilevel"/>
+    <w:tmpl w:val="C4F2EE58"/>
+    <w:lvl w:ilvl="0" w:tplc="0C0A0001">
+      <w:start w:val="1"/>
+      <w:numFmt w:val="bullet"/>
+      <w:lvlText w:val=""/>
+      <w:lvlJc w:val="left"/>
+      <w:pPr>
+        <w:ind w:left="720" w:hanging="360"/>
+      </w:pPr>
+      <w:rPr>
+        <w:rFonts w:ascii="Symbol" w:hAnsi="Symbol" w:hint="default"/>
+      </w:rPr>
+    </w:lvl>
+    <w:lvl w:ilvl="1" w:tplc="0C0A0003" w:tentative="1">
+      <w:start w:val="1"/>
+      <w:numFmt w:val="bullet"/>
+      <w:lvlText w:val="o"/>
+      <w:lvlJc w:val="left"/>
+      <w:pPr>
+        <w:ind w:left="1440" w:hanging="360"/>
+      </w:pPr>
+      <w:rPr>
+        <w:rFonts w:ascii="Courier New" w:hAnsi="Courier New" w:cs="Courier New" w:hint="default"/>
+      </w:rPr>
+    </w:lvl>
+    <w:lvl w:ilvl="2" w:tplc="0C0A0005" w:tentative="1">
+      <w:start w:val="1"/>
+      <w:numFmt w:val="bullet"/>
+      <w:lvlText w:val=""/>
+      <w:lvlJc w:val="left"/>
+      <w:pPr>
+        <w:ind w:left="2160" w:hanging="360"/>
+      </w:pPr>
+      <w:rPr>
+        <w:rFonts w:ascii="Wingdings" w:hAnsi="Wingdings" w:hint="default"/>
+      </w:rPr>
+    </w:lvl>
+    <w:lvl w:ilvl="3" w:tplc="0C0A0001" w:tentative="1">
+      <w:start w:val="1"/>
+      <w:numFmt w:val="bullet"/>
+      <w:lvlText w:val=""/>
+      <w:lvlJc w:val="left"/>
+      <w:pPr>
+        <w:ind w:left="2880" w:hanging="360"/>
+      </w:pPr>
+      <w:rPr>
+        <w:rFonts w:ascii="Symbol" w:hAnsi="Symbol" w:hint="default"/>
+      </w:rPr>
+    </w:lvl>
+    <w:lvl w:ilvl="4" w:tplc="0C0A0003" w:tentative="1">
+      <w:start w:val="1"/>
+      <w:numFmt w:val="bullet"/>
+      <w:lvlText w:val="o"/>
+      <w:lvlJc w:val="left"/>
+      <w:pPr>
+        <w:ind w:left="3600" w:hanging="360"/>
+      </w:pPr>
+      <w:rPr>
+        <w:rFonts w:ascii="Courier New" w:hAnsi="Courier New" w:cs="Courier New" w:hint="default"/>
+      </w:rPr>
+    </w:lvl>
+    <w:lvl w:ilvl="5" w:tplc="0C0A0005" w:tentative="1">
+      <w:start w:val="1"/>
+      <w:numFmt w:val="bullet"/>
+      <w:lvlText w:val=""/>
+      <w:lvlJc w:val="left"/>
+      <w:pPr>
+        <w:ind w:left="4320" w:hanging="360"/>
+      </w:pPr>
+      <w:rPr>
+        <w:rFonts w:ascii="Wingdings" w:hAnsi="Wingdings" w:hint="default"/>
+      </w:rPr>
+    </w:lvl>
+    <w:lvl w:ilvl="6" w:tplc="0C0A0001" w:tentative="1">
+      <w:start w:val="1"/>
+      <w:numFmt w:val="bullet"/>
+      <w:lvlText w:val=""/>
+      <w:lvlJc w:val="left"/>
+      <w:pPr>
+        <w:ind w:left="5040" w:hanging="360"/>
+      </w:pPr>
+      <w:rPr>
+        <w:rFonts w:ascii="Symbol" w:hAnsi="Symbol" w:hint="default"/>
+      </w:rPr>
+    </w:lvl>
+    <w:lvl w:ilvl="7" w:tplc="0C0A0003" w:tentative="1">
+      <w:start w:val="1"/>
+      <w:numFmt w:val="bullet"/>
+      <w:lvlText w:val="o"/>
+      <w:lvlJc w:val="left"/>
+      <w:pPr>
+        <w:ind w:left="5760" w:hanging="360"/>
+      </w:pPr>
+      <w:rPr>
+        <w:rFonts w:ascii="Courier New" w:hAnsi="Courier New" w:cs="Courier New" w:hint="default"/>
+      </w:rPr>
+    </w:lvl>
+    <w:lvl w:ilvl="8" w:tplc="0C0A0005" w:tentative="1">
+      <w:start w:val="1"/>
+      <w:numFmt w:val="bullet"/>
+      <w:lvlText w:val=""/>
+      <w:lvlJc w:val="left"/>
+      <w:pPr>
+        <w:ind w:left="6480" w:hanging="360"/>
+      </w:pPr>
+      <w:rPr>
+        <w:rFonts w:ascii="Wingdings" w:hAnsi="Wingdings" w:hint="default"/>
+      </w:rPr>
+    </w:lvl>
+  </w:abstractNum>
+  <w:abstractNum w:abstractNumId="1" w15:restartNumberingAfterBreak="0">
+    <w:nsid w:val="1C965160"/>
+    <w:multiLevelType w:val="multilevel"/>
+    <w:tmpl w:val="FFFFFFFF"/>
+    <w:lvl w:ilvl="0">
+      <w:start w:val="1"/>
+      <w:numFmt w:val="bullet"/>
+      <w:lvlText w:val=""/>
+      <w:lvlJc w:val="left"/>
+      <w:pPr>
+        <w:tabs>
+          <w:tab w:val="num" w:pos="720"/>
+        </w:tabs>
+        <w:ind w:left="720" w:hanging="360"/>
+      </w:pPr>
+      <w:rPr>
+        <w:rFonts w:ascii="Wingdings" w:hAnsi="Wingdings" w:hint="default"/>
+        <w:sz w:val="20"/>
+      </w:rPr>
+    </w:lvl>
+    <w:lvl w:ilvl="1">
+      <w:start w:val="1"/>
+      <w:numFmt w:val="bullet"/>
+      <w:lvlText w:val=""/>
+      <w:lvlJc w:val="left"/>
+      <w:pPr>
+        <w:tabs>
+          <w:tab w:val="num" w:pos="1440"/>
+        </w:tabs>
+        <w:ind w:left="1440" w:hanging="360"/>
+      </w:pPr>
+      <w:rPr>
+        <w:rFonts w:ascii="Wingdings" w:hAnsi="Wingdings" w:hint="default"/>
+        <w:sz w:val="20"/>
+      </w:rPr>
+    </w:lvl>
+    <w:lvl w:ilvl="2" w:tentative="1">
+      <w:start w:val="1"/>
+      <w:numFmt w:val="bullet"/>
+      <w:lvlText w:val=""/>
+      <w:lvlJc w:val="left"/>
+      <w:pPr>
+        <w:tabs>
+          <w:tab w:val="num" w:pos="2160"/>
+        </w:tabs>
+        <w:ind w:left="2160" w:hanging="360"/>
+      </w:pPr>
+      <w:rPr>
+        <w:rFonts w:ascii="Wingdings" w:hAnsi="Wingdings" w:hint="default"/>
+        <w:sz w:val="20"/>
+      </w:rPr>
+    </w:lvl>
+    <w:lvl w:ilvl="3" w:tentative="1">
+      <w:start w:val="1"/>
+      <w:numFmt w:val="bullet"/>
+      <w:lvlText w:val=""/>
+      <w:lvlJc w:val="left"/>
+      <w:pPr>
+        <w:tabs>
+          <w:tab w:val="num" w:pos="2880"/>
+        </w:tabs>
+        <w:ind w:left="2880" w:hanging="360"/>
+      </w:pPr>
+      <w:rPr>
+        <w:rFonts w:ascii="Wingdings" w:hAnsi="Wingdings" w:hint="default"/>
+        <w:sz w:val="20"/>
+      </w:rPr>
+    </w:lvl>
+    <w:lvl w:ilvl="4" w:tentative="1">
+      <w:start w:val="1"/>
+      <w:numFmt w:val="bullet"/>
+      <w:lvlText w:val=""/>
+      <w:lvlJc w:val="left"/>
+      <w:pPr>
+        <w:tabs>
+          <w:tab w:val="num" w:pos="3600"/>
+        </w:tabs>
+        <w:ind w:left="3600" w:hanging="360"/>
+      </w:pPr>
+      <w:rPr>
+        <w:rFonts w:ascii="Wingdings" w:hAnsi="Wingdings" w:hint="default"/>
+        <w:sz w:val="20"/>
+      </w:rPr>
+    </w:lvl>
+    <w:lvl w:ilvl="5" w:tentative="1">
+      <w:start w:val="1"/>
+      <w:numFmt w:val="bullet"/>
+      <w:lvlText w:val=""/>
+      <w:lvlJc w:val="left"/>
+      <w:pPr>
+        <w:tabs>
+          <w:tab w:val="num" w:pos="4320"/>
+        </w:tabs>
+        <w:ind w:left="4320" w:hanging="360"/>
+      </w:pPr>
+      <w:rPr>
+        <w:rFonts w:ascii="Wingdings" w:hAnsi="Wingdings" w:hint="default"/>
+        <w:sz w:val="20"/>
+      </w:rPr>
+    </w:lvl>
+    <w:lvl w:ilvl="6" w:tentative="1">
+      <w:start w:val="1"/>
+      <w:numFmt w:val="bullet"/>
+      <w:lvlText w:val=""/>
+      <w:lvlJc w:val="left"/>
+      <w:pPr>
+        <w:tabs>
+          <w:tab w:val="num" w:pos="5040"/>
+        </w:tabs>
+        <w:ind w:left="5040" w:hanging="360"/>
+      </w:pPr>
+      <w:rPr>
+        <w:rFonts w:ascii="Wingdings" w:hAnsi="Wingdings" w:hint="default"/>
+        <w:sz w:val="20"/>
+      </w:rPr>
+    </w:lvl>
+    <w:lvl w:ilvl="7" w:tentative="1">
+      <w:start w:val="1"/>
+      <w:numFmt w:val="bullet"/>
+      <w:lvlText w:val=""/>
+      <w:lvlJc w:val="left"/>
+      <w:pPr>
+        <w:tabs>
+          <w:tab w:val="num" w:pos="5760"/>
+        </w:tabs>
+        <w:ind w:left="5760" w:hanging="360"/>
+      </w:pPr>
+      <w:rPr>
+        <w:rFonts w:ascii="Wingdings" w:hAnsi="Wingdings" w:hint="default"/>
+        <w:sz w:val="20"/>
+      </w:rPr>
+    </w:lvl>
+    <w:lvl w:ilvl="8" w:tentative="1">
+      <w:start w:val="1"/>
+      <w:numFmt w:val="bullet"/>
+      <w:lvlText w:val=""/>
+      <w:lvlJc w:val="left"/>
+      <w:pPr>
+        <w:tabs>
+          <w:tab w:val="num" w:pos="6480"/>
+        </w:tabs>
+        <w:ind w:left="6480" w:hanging="360"/>
+      </w:pPr>
+      <w:rPr>
+        <w:rFonts w:ascii="Wingdings" w:hAnsi="Wingdings" w:hint="default"/>
+        <w:sz w:val="20"/>
+      </w:rPr>
+    </w:lvl>
+  </w:abstractNum>
+  <w:abstractNum w:abstractNumId="2" w15:restartNumberingAfterBreak="0">
     <w:nsid w:val="577277FA"/>
     <w:multiLevelType w:val="hybridMultilevel"/>
     <w:tmpl w:val="2AC06A5C"/>
@@ -2680,14 +3787,20 @@
       </w:rPr>
     </w:lvl>
   </w:abstractNum>
-  <w:num w:numId="1">
+  <w:num w:numId="1" w16cid:durableId="229005747">
+    <w:abstractNumId w:val="2"/>
+  </w:num>
+  <w:num w:numId="2" w16cid:durableId="349339243">
+    <w:abstractNumId w:val="1"/>
+  </w:num>
+  <w:num w:numId="3" w16cid:durableId="180632149">
     <w:abstractNumId w:val="0"/>
   </w:num>
 </w:numbering>
 </file>
 
 <file path=word/styles.xml><?xml version="1.0" encoding="utf-8"?>
-<w:styles xmlns:mc="http://schemas.openxmlformats.org/markup-compatibility/2006" xmlns:r="http://schemas.openxmlformats.org/officeDocument/2006/relationships" xmlns:w="http://schemas.openxmlformats.org/wordprocessingml/2006/main" xmlns:w14="http://schemas.microsoft.com/office/word/2010/wordml" xmlns:w15="http://schemas.microsoft.com/office/word/2012/wordml" xmlns:w16cid="http://schemas.microsoft.com/office/word/2016/wordml/cid" xmlns:w16se="http://schemas.microsoft.com/office/word/2015/wordml/symex" mc:Ignorable="w14 w15 w16se w16cid">
+<w:styles xmlns:mc="http://schemas.openxmlformats.org/markup-compatibility/2006" xmlns:r="http://schemas.openxmlformats.org/officeDocument/2006/relationships" xmlns:w="http://schemas.openxmlformats.org/wordprocessingml/2006/main" xmlns:w14="http://schemas.microsoft.com/office/word/2010/wordml" xmlns:w15="http://schemas.microsoft.com/office/word/2012/wordml" xmlns:w16cex="http://schemas.microsoft.com/office/word/2018/wordml/cex" xmlns:w16cid="http://schemas.microsoft.com/office/word/2016/wordml/cid" xmlns:w16="http://schemas.microsoft.com/office/word/2018/wordml" xmlns:w16du="http://schemas.microsoft.com/office/word/2023/wordml/word16du" xmlns:w16sdtdh="http://schemas.microsoft.com/office/word/2020/wordml/sdtdatahash" xmlns:w16sdtfl="http://schemas.microsoft.com/office/word/2024/wordml/sdtformatlock" xmlns:w16se="http://schemas.microsoft.com/office/word/2015/wordml/symex" mc:Ignorable="w14 w15 w16se w16cid w16 w16cex w16sdtdh w16sdtfl w16du">
   <w:docDefaults>
     <w:rPrDefault>
       <w:rPr>
@@ -2703,7 +3816,7 @@
       </w:pPr>
     </w:pPrDefault>
   </w:docDefaults>
-  <w:latentStyles w:defLockedState="0" w:defUIPriority="99" w:defSemiHidden="0" w:defUnhideWhenUsed="0" w:defQFormat="0" w:count="375">
+  <w:latentStyles w:defLockedState="0" w:defUIPriority="99" w:defSemiHidden="0" w:defUnhideWhenUsed="0" w:defQFormat="0" w:count="376">
     <w:lsdException w:name="Normal" w:uiPriority="0" w:qFormat="1"/>
     <w:lsdException w:name="heading 1" w:uiPriority="9" w:qFormat="1"/>
     <w:lsdException w:name="heading 2" w:semiHidden="1" w:uiPriority="9" w:unhideWhenUsed="1" w:qFormat="1"/>
@@ -3079,6 +4192,7 @@
     <w:lsdException w:name="Smart Hyperlink" w:semiHidden="1" w:unhideWhenUsed="1"/>
     <w:lsdException w:name="Hashtag" w:semiHidden="1" w:unhideWhenUsed="1"/>
     <w:lsdException w:name="Unresolved Mention" w:semiHidden="1" w:unhideWhenUsed="1"/>
+    <w:lsdException w:name="Smart Link" w:semiHidden="1" w:unhideWhenUsed="1"/>
   </w:latentStyles>
   <w:style w:type="paragraph" w:default="1" w:styleId="Normal">
     <w:name w:val="Normal"/>
@@ -3174,6 +4288,39 @@
     <w:uiPriority w:val="37"/>
     <w:unhideWhenUsed/>
     <w:rsid w:val="00873A34"/>
+  </w:style>
+  <w:style w:type="paragraph" w:customStyle="1" w:styleId="cdt4ke">
+    <w:name w:val="cdt4ke"/>
+    <w:basedOn w:val="Normal"/>
+    <w:rsid w:val="00ED2B09"/>
+    <w:pPr>
+      <w:spacing w:before="100" w:beforeAutospacing="1" w:after="100" w:afterAutospacing="1" w:line="240" w:lineRule="auto"/>
+    </w:pPr>
+    <w:rPr>
+      <w:rFonts w:ascii="Times New Roman" w:eastAsiaTheme="minorEastAsia" w:hAnsi="Times New Roman" w:cs="Times New Roman"/>
+      <w:sz w:val="24"/>
+      <w:szCs w:val="24"/>
+      <w:lang w:val="es-GT" w:eastAsia="es-ES"/>
+    </w:rPr>
+  </w:style>
+  <w:style w:type="paragraph" w:customStyle="1" w:styleId="tyr86d">
+    <w:name w:val="tyr86d"/>
+    <w:basedOn w:val="Normal"/>
+    <w:rsid w:val="00ED2B09"/>
+    <w:pPr>
+      <w:spacing w:before="100" w:beforeAutospacing="1" w:after="100" w:afterAutospacing="1" w:line="240" w:lineRule="auto"/>
+    </w:pPr>
+    <w:rPr>
+      <w:rFonts w:ascii="Times New Roman" w:eastAsiaTheme="minorEastAsia" w:hAnsi="Times New Roman" w:cs="Times New Roman"/>
+      <w:sz w:val="24"/>
+      <w:szCs w:val="24"/>
+      <w:lang w:val="es-GT" w:eastAsia="es-ES"/>
+    </w:rPr>
+  </w:style>
+  <w:style w:type="character" w:customStyle="1" w:styleId="apple-converted-space">
+    <w:name w:val="apple-converted-space"/>
+    <w:basedOn w:val="Fuentedeprrafopredeter"/>
+    <w:rsid w:val="00ED2B09"/>
   </w:style>
 </w:styles>
 </file>

</xml_diff>